<commit_message>
a fejlesztői doksi kibővítése és véglegesítése
</commit_message>
<xml_diff>
--- a/AmőbaProjekt/FEJLESZTŐI DOKUMENTÁCIÓ.docx
+++ b/AmőbaProjekt/FEJLESZTŐI DOKUMENTÁCIÓ.docx
@@ -1,479 +1,1389 @@
 
 <file path=word/document.xml><?xml version="1.0" encoding="utf-8"?>
-<w:document xmlns:wpc="http://schemas.microsoft.com/office/word/2010/wordprocessingCanvas" xmlns:cx="http://schemas.microsoft.com/office/drawing/2014/chartex" xmlns:mc="http://schemas.openxmlformats.org/markup-compatibility/2006" xmlns:o="urn:schemas-microsoft-com:office:office" xmlns:r="http://schemas.openxmlformats.org/officeDocument/2006/relationships" xmlns:m="http://schemas.openxmlformats.org/officeDocument/2006/math" xmlns:v="urn:schemas-microsoft-com:vml" xmlns:wp14="http://schemas.microsoft.com/office/word/2010/wordprocessingDrawing" xmlns:wp="http://schemas.openxmlformats.org/drawingml/2006/wordprocessingDrawing" xmlns:w10="urn:schemas-microsoft-com:office:word" xmlns:w="http://schemas.openxmlformats.org/wordprocessingml/2006/main" xmlns:w14="http://schemas.microsoft.com/office/word/2010/wordml" xmlns:w15="http://schemas.microsoft.com/office/word/2012/wordml" xmlns:w16se="http://schemas.microsoft.com/office/word/2015/wordml/symex" xmlns:wpg="http://schemas.microsoft.com/office/word/2010/wordprocessingGroup" xmlns:wpi="http://schemas.microsoft.com/office/word/2010/wordprocessingInk" xmlns:wne="http://schemas.microsoft.com/office/word/2006/wordml" xmlns:wps="http://schemas.microsoft.com/office/word/2010/wordprocessingShape" mc:Ignorable="w14 w15 w16se wp14">
+<w:document xmlns:wpc="http://schemas.microsoft.com/office/word/2010/wordprocessingCanvas" xmlns:cx="http://schemas.microsoft.com/office/drawing/2014/chartex" xmlns:cx1="http://schemas.microsoft.com/office/drawing/2015/9/8/chartex" xmlns:cx2="http://schemas.microsoft.com/office/drawing/2015/10/21/chartex" xmlns:cx3="http://schemas.microsoft.com/office/drawing/2016/5/9/chartex" xmlns:cx4="http://schemas.microsoft.com/office/drawing/2016/5/10/chartex" xmlns:cx5="http://schemas.microsoft.com/office/drawing/2016/5/11/chartex" xmlns:cx6="http://schemas.microsoft.com/office/drawing/2016/5/12/chartex" xmlns:cx7="http://schemas.microsoft.com/office/drawing/2016/5/13/chartex" xmlns:cx8="http://schemas.microsoft.com/office/drawing/2016/5/14/chartex" xmlns:mc="http://schemas.openxmlformats.org/markup-compatibility/2006" xmlns:aink="http://schemas.microsoft.com/office/drawing/2016/ink" xmlns:am3d="http://schemas.microsoft.com/office/drawing/2017/model3d" xmlns:o="urn:schemas-microsoft-com:office:office" xmlns:r="http://schemas.openxmlformats.org/officeDocument/2006/relationships" xmlns:m="http://schemas.openxmlformats.org/officeDocument/2006/math" xmlns:v="urn:schemas-microsoft-com:vml" xmlns:wp14="http://schemas.microsoft.com/office/word/2010/wordprocessingDrawing" xmlns:wp="http://schemas.openxmlformats.org/drawingml/2006/wordprocessingDrawing" xmlns:w10="urn:schemas-microsoft-com:office:word" xmlns:w="http://schemas.openxmlformats.org/wordprocessingml/2006/main" xmlns:w14="http://schemas.microsoft.com/office/word/2010/wordml" xmlns:w15="http://schemas.microsoft.com/office/word/2012/wordml" xmlns:w16cex="http://schemas.microsoft.com/office/word/2018/wordml/cex" xmlns:w16cid="http://schemas.microsoft.com/office/word/2016/wordml/cid" xmlns:w16="http://schemas.microsoft.com/office/word/2018/wordml" xmlns:w16sdtdh="http://schemas.microsoft.com/office/word/2020/wordml/sdtdatahash" xmlns:w16se="http://schemas.microsoft.com/office/word/2015/wordml/symex" xmlns:wpg="http://schemas.microsoft.com/office/word/2010/wordprocessingGroup" xmlns:wpi="http://schemas.microsoft.com/office/word/2010/wordprocessingInk" xmlns:wne="http://schemas.microsoft.com/office/word/2006/wordml" xmlns:wps="http://schemas.microsoft.com/office/word/2010/wordprocessingShape" mc:Ignorable="w14 w15 w16se w16cid w16 w16cex w16sdtdh wp14">
   <w:body>
     <w:p>
       <w:pPr>
-        <w:pStyle w:val="Cm"/>
-      </w:pPr>
-      <w:r>
-        <w:t>Fejlesztői dokumentáció – AmobaProjekt</w:t>
-      </w:r>
+        <w:pStyle w:val="Cmsor1"/>
+        <w:jc w:val="center"/>
+        <w:rPr>
+          <w:rFonts w:ascii="Times New Roman" w:hAnsi="Times New Roman" w:cs="Times New Roman"/>
+          <w:sz w:val="72"/>
+          <w:szCs w:val="72"/>
+        </w:rPr>
+      </w:pPr>
+      <w:proofErr w:type="spellStart"/>
+      <w:r>
+        <w:rPr>
+          <w:rFonts w:ascii="Times New Roman" w:hAnsi="Times New Roman" w:cs="Times New Roman"/>
+          <w:sz w:val="72"/>
+          <w:szCs w:val="72"/>
+        </w:rPr>
+        <w:t>Fejlesztői</w:t>
+      </w:r>
+      <w:proofErr w:type="spellEnd"/>
+      <w:r>
+        <w:rPr>
+          <w:rFonts w:ascii="Times New Roman" w:hAnsi="Times New Roman" w:cs="Times New Roman"/>
+          <w:sz w:val="72"/>
+          <w:szCs w:val="72"/>
+        </w:rPr>
+        <w:t xml:space="preserve"> </w:t>
+      </w:r>
+      <w:proofErr w:type="spellStart"/>
+      <w:r>
+        <w:rPr>
+          <w:rFonts w:ascii="Times New Roman" w:hAnsi="Times New Roman" w:cs="Times New Roman"/>
+          <w:sz w:val="72"/>
+          <w:szCs w:val="72"/>
+        </w:rPr>
+        <w:t>dokumentáció</w:t>
+      </w:r>
+      <w:proofErr w:type="spellEnd"/>
     </w:p>
     <w:p>
       <w:pPr>
-        <w:pStyle w:val="Cmsor1"/>
-      </w:pPr>
-      <w:r>
-        <w:t>1. Projekt áttekintés</w:t>
-      </w:r>
+        <w:pStyle w:val="Cmsor2"/>
+        <w:rPr>
+          <w:rFonts w:ascii="Times New Roman" w:hAnsi="Times New Roman" w:cs="Times New Roman"/>
+        </w:rPr>
+      </w:pPr>
+      <w:r>
+        <w:rPr>
+          <w:rFonts w:ascii="Times New Roman" w:hAnsi="Times New Roman" w:cs="Times New Roman"/>
+        </w:rPr>
+        <w:t xml:space="preserve">1. </w:t>
+      </w:r>
+      <w:proofErr w:type="spellStart"/>
+      <w:r>
+        <w:rPr>
+          <w:rFonts w:ascii="Times New Roman" w:hAnsi="Times New Roman" w:cs="Times New Roman"/>
+        </w:rPr>
+        <w:t>Projekt</w:t>
+      </w:r>
+      <w:proofErr w:type="spellEnd"/>
+      <w:r>
+        <w:rPr>
+          <w:rFonts w:ascii="Times New Roman" w:hAnsi="Times New Roman" w:cs="Times New Roman"/>
+        </w:rPr>
+        <w:t xml:space="preserve"> </w:t>
+      </w:r>
+      <w:proofErr w:type="spellStart"/>
+      <w:r>
+        <w:rPr>
+          <w:rFonts w:ascii="Times New Roman" w:hAnsi="Times New Roman" w:cs="Times New Roman"/>
+        </w:rPr>
+        <w:t>áttekintés</w:t>
+      </w:r>
+      <w:proofErr w:type="spellEnd"/>
     </w:p>
     <w:p>
-      <w:r>
-        <w:t>Az AmobaProjekt egy egyszerű, kétjátékos, konzolos Amőba (ötöt egy sorba) játék. A játékosok felváltva lépnek a táblára saját jelükkel, a játék végét öt azonos jel egymás mellett (vízszintesen, függőlegesen vagy átlósan), illetve döntetlen eredményezi.</w:t>
+      <w:pPr>
+        <w:pStyle w:val="NormlWeb"/>
+      </w:pPr>
+      <w:r>
+        <w:t xml:space="preserve">Az </w:t>
+      </w:r>
+      <w:proofErr w:type="spellStart"/>
+      <w:r>
+        <w:rPr>
+          <w:rStyle w:val="Kiemels2"/>
+        </w:rPr>
+        <w:t>AmobaProjekt</w:t>
+      </w:r>
+      <w:proofErr w:type="spellEnd"/>
+      <w:r>
+        <w:t xml:space="preserve"> egy egyszerű, kétjátékos, konzolos Amőba játék (ötöt egy sorba). A játékosok felváltva lépnek a táblára saját jelükkel. A játék vége lehet:</w:t>
       </w:r>
     </w:p>
     <w:p>
       <w:pPr>
-        <w:pStyle w:val="Cmsor1"/>
-      </w:pPr>
-      <w:r>
-        <w:t>2. Projekt felépítése</w:t>
+        <w:pStyle w:val="NormlWeb"/>
+        <w:numPr>
+          <w:ilvl w:val="0"/>
+          <w:numId w:val="10"/>
+        </w:numPr>
+      </w:pPr>
+      <w:r>
+        <w:rPr>
+          <w:rStyle w:val="Kiemels2"/>
+        </w:rPr>
+        <w:t>Győzelem:</w:t>
+      </w:r>
+      <w:r>
+        <w:t xml:space="preserve"> öt azonos jel egymás mellett vízszintesen, függőlegesen vagy átlósan.</w:t>
       </w:r>
     </w:p>
     <w:p>
-      <w:r>
-        <w:t>A kód egyetlen Program osztályból áll, amely a fő játékmenetet, menüt és a logikát kezeli.</w:t>
-      </w:r>
-      <w:r>
-        <w:br/>
-        <w:t>Főbb metódusok:</w:t>
-      </w:r>
-      <w:r>
-        <w:br/>
-        <w:t xml:space="preserve">- Main() </w:t>
-      </w:r>
-      <w:r>
-        <w:t>-</w:t>
-      </w:r>
-      <w:r>
-        <w:t xml:space="preserve"> Program </w:t>
-      </w:r>
-      <w:proofErr w:type="spellStart"/>
-      <w:r>
-        <w:t>belépési</w:t>
-      </w:r>
-      <w:proofErr w:type="spellEnd"/>
-      <w:r>
-        <w:t xml:space="preserve"> </w:t>
-      </w:r>
-      <w:proofErr w:type="spellStart"/>
-      <w:r>
-        <w:t>pontja</w:t>
-      </w:r>
-      <w:proofErr w:type="spellEnd"/>
-      <w:r>
-        <w:t>, kezeli a menüt és a játék indítását.</w:t>
-      </w:r>
-      <w:r>
-        <w:br/>
-        <w:t xml:space="preserve">- Menu() </w:t>
-      </w:r>
-      <w:r>
-        <w:t>-</w:t>
-      </w:r>
-      <w:r>
-        <w:t xml:space="preserve"> </w:t>
-      </w:r>
-      <w:proofErr w:type="spellStart"/>
-      <w:r>
-        <w:t>Konzolos</w:t>
-      </w:r>
-      <w:proofErr w:type="spellEnd"/>
-      <w:r>
-        <w:t xml:space="preserve"> </w:t>
-      </w:r>
-      <w:proofErr w:type="spellStart"/>
-      <w:r>
-        <w:t>menü</w:t>
-      </w:r>
-      <w:proofErr w:type="spellEnd"/>
-      <w:r>
-        <w:t xml:space="preserve"> </w:t>
-      </w:r>
-      <w:proofErr w:type="spellStart"/>
-      <w:r>
-        <w:t>kirajzolása</w:t>
-      </w:r>
-      <w:proofErr w:type="spellEnd"/>
-      <w:r>
-        <w:t xml:space="preserve"> (Start, Beállítások, Kilépés).</w:t>
-      </w:r>
-      <w:r>
-        <w:br/>
-        <w:t xml:space="preserve">- </w:t>
-      </w:r>
-      <w:proofErr w:type="spellStart"/>
-      <w:r>
-        <w:t>Beallitasok</w:t>
-      </w:r>
-      <w:proofErr w:type="spellEnd"/>
-      <w:r>
-        <w:t xml:space="preserve">() </w:t>
-      </w:r>
-      <w:r>
-        <w:t>-</w:t>
-      </w:r>
-      <w:r>
-        <w:t xml:space="preserve"> </w:t>
-      </w:r>
-      <w:proofErr w:type="spellStart"/>
-      <w:r>
-        <w:t>Háttérszín</w:t>
-      </w:r>
-      <w:proofErr w:type="spellEnd"/>
-      <w:r>
-        <w:t xml:space="preserve">, </w:t>
-      </w:r>
-      <w:proofErr w:type="spellStart"/>
-      <w:r>
-        <w:t>játéktér</w:t>
-      </w:r>
-      <w:proofErr w:type="spellEnd"/>
-      <w:r>
-        <w:t xml:space="preserve"> </w:t>
-      </w:r>
-      <w:proofErr w:type="spellStart"/>
-      <w:r>
-        <w:t>méret</w:t>
-      </w:r>
-      <w:proofErr w:type="spellEnd"/>
-      <w:r>
-        <w:t xml:space="preserve"> és játékos szimbólumok beállítása.</w:t>
-      </w:r>
-      <w:r>
-        <w:br/>
-        <w:t xml:space="preserve">- </w:t>
-      </w:r>
-      <w:proofErr w:type="spellStart"/>
-      <w:r>
-        <w:t>Jatek</w:t>
-      </w:r>
-      <w:proofErr w:type="spellEnd"/>
-      <w:r>
-        <w:t xml:space="preserve">() </w:t>
-      </w:r>
-      <w:r>
-        <w:t>-</w:t>
-      </w:r>
-      <w:r>
-        <w:t xml:space="preserve"> A </w:t>
-      </w:r>
-      <w:proofErr w:type="spellStart"/>
-      <w:r>
-        <w:t>játékmenet</w:t>
-      </w:r>
-      <w:proofErr w:type="spellEnd"/>
-      <w:r>
-        <w:t xml:space="preserve"> </w:t>
-      </w:r>
-      <w:proofErr w:type="spellStart"/>
-      <w:r>
-        <w:t>lebonyolítása</w:t>
-      </w:r>
-      <w:proofErr w:type="spellEnd"/>
-      <w:r>
-        <w:t>: lépések, ütközések, győzelem/döntetlen ellenőrzés.</w:t>
-      </w:r>
-      <w:r>
-        <w:br/>
-        <w:t xml:space="preserve">- </w:t>
-      </w:r>
-      <w:proofErr w:type="spellStart"/>
-      <w:r>
-        <w:t>Tabla</w:t>
-      </w:r>
-      <w:proofErr w:type="spellEnd"/>
-      <w:r>
-        <w:t xml:space="preserve">() </w:t>
-      </w:r>
-      <w:r>
-        <w:t>-</w:t>
-      </w:r>
-      <w:r>
-        <w:t xml:space="preserve"> A </w:t>
-      </w:r>
-      <w:proofErr w:type="spellStart"/>
-      <w:r>
-        <w:t>játéktábla</w:t>
-      </w:r>
-      <w:proofErr w:type="spellEnd"/>
-      <w:r>
-        <w:t xml:space="preserve"> </w:t>
-      </w:r>
-      <w:proofErr w:type="spellStart"/>
-      <w:r>
-        <w:t>kirajzolása</w:t>
-      </w:r>
-      <w:proofErr w:type="spellEnd"/>
-      <w:r>
-        <w:t xml:space="preserve"> a konzolra.</w:t>
-      </w:r>
-      <w:r>
-        <w:br/>
-        <w:t xml:space="preserve">- </w:t>
-      </w:r>
-      <w:proofErr w:type="spellStart"/>
-      <w:r>
-        <w:t>SorEllenorzes</w:t>
-      </w:r>
-      <w:proofErr w:type="spellEnd"/>
-      <w:r>
-        <w:t xml:space="preserve">() </w:t>
-      </w:r>
-      <w:proofErr w:type="spellStart"/>
-      <w:r>
-        <w:t>és</w:t>
-      </w:r>
-      <w:proofErr w:type="spellEnd"/>
-      <w:r>
-        <w:t xml:space="preserve"> </w:t>
-      </w:r>
-      <w:proofErr w:type="spellStart"/>
-      <w:r>
-        <w:t>Oszlopellenorzes</w:t>
-      </w:r>
-      <w:proofErr w:type="spellEnd"/>
-      <w:r>
-        <w:t xml:space="preserve">() </w:t>
-      </w:r>
-      <w:r>
-        <w:t>-</w:t>
-      </w:r>
-      <w:r>
-        <w:t xml:space="preserve"> A </w:t>
-      </w:r>
-      <w:proofErr w:type="spellStart"/>
-      <w:r>
-        <w:t>felhasználói</w:t>
-      </w:r>
-      <w:proofErr w:type="spellEnd"/>
-      <w:r>
-        <w:t xml:space="preserve"> input ellenőrzése (szám, kilépés parancs).</w:t>
+      <w:pPr>
+        <w:pStyle w:val="NormlWeb"/>
+        <w:numPr>
+          <w:ilvl w:val="0"/>
+          <w:numId w:val="10"/>
+        </w:numPr>
+      </w:pPr>
+      <w:r>
+        <w:rPr>
+          <w:rStyle w:val="Kiemels2"/>
+        </w:rPr>
+        <w:t>Döntetlen:</w:t>
+      </w:r>
+      <w:r>
+        <w:t xml:space="preserve"> ha minden mező foglalt és nincs nyertes.</w:t>
       </w:r>
     </w:p>
     <w:p>
       <w:pPr>
-        <w:pStyle w:val="Cmsor1"/>
-      </w:pPr>
-      <w:r>
-        <w:t xml:space="preserve">3. </w:t>
+        <w:pStyle w:val="NormlWeb"/>
+      </w:pPr>
+      <w:r>
+        <w:t xml:space="preserve">Cél: egyszerű, könnyen </w:t>
       </w:r>
       <w:proofErr w:type="spellStart"/>
       <w:r>
-        <w:t>Adatszerkezetek</w:t>
+        <w:t>testreszabható</w:t>
       </w:r>
       <w:proofErr w:type="spellEnd"/>
       <w:r>
-        <w:t xml:space="preserve"> </w:t>
+        <w:t xml:space="preserve"> konzolos játék létrehozása.</w:t>
       </w:r>
     </w:p>
     <w:p>
-      <w:r>
-        <w:t>- tabla[sor, oszlop]: A játéktábla aktuális állapotát tárolja (X, O vagy üres).</w:t>
-      </w:r>
-      <w:r>
-        <w:br/>
-        <w:t>- hasznaltmezok[sor, oszlop]: Nyilvántartja, mely mezőkre léptek már.</w:t>
-      </w:r>
-      <w:r>
-        <w:br/>
-        <w:t xml:space="preserve">- jatekos1, jatekos2: </w:t>
+      <w:pPr>
+        <w:pStyle w:val="Cmsor2"/>
+        <w:rPr>
+          <w:rFonts w:ascii="Times New Roman" w:hAnsi="Times New Roman" w:cs="Times New Roman"/>
+        </w:rPr>
+      </w:pPr>
+      <w:r>
+        <w:rPr>
+          <w:rFonts w:ascii="Times New Roman" w:hAnsi="Times New Roman" w:cs="Times New Roman"/>
+        </w:rPr>
+        <w:t xml:space="preserve">2. </w:t>
       </w:r>
       <w:proofErr w:type="spellStart"/>
       <w:r>
-        <w:t>Játék</w:t>
-      </w:r>
-      <w:r>
-        <w:t>osok</w:t>
+        <w:rPr>
+          <w:rFonts w:ascii="Times New Roman" w:hAnsi="Times New Roman" w:cs="Times New Roman"/>
+        </w:rPr>
+        <w:t>Projekt</w:t>
       </w:r>
       <w:proofErr w:type="spellEnd"/>
       <w:r>
+        <w:rPr>
+          <w:rFonts w:ascii="Times New Roman" w:hAnsi="Times New Roman" w:cs="Times New Roman"/>
+        </w:rPr>
         <w:t xml:space="preserve"> </w:t>
       </w:r>
       <w:proofErr w:type="spellStart"/>
       <w:r>
-        <w:t>szimbólumai</w:t>
+        <w:rPr>
+          <w:rFonts w:ascii="Times New Roman" w:hAnsi="Times New Roman" w:cs="Times New Roman"/>
+        </w:rPr>
+        <w:t>felépítése</w:t>
       </w:r>
       <w:proofErr w:type="spellEnd"/>
-      <w:r>
-        <w:t xml:space="preserve"> (</w:t>
-      </w:r>
-      <w:proofErr w:type="spellStart"/>
-      <w:r>
-        <w:t>alapértelmezett</w:t>
-      </w:r>
-      <w:proofErr w:type="spellEnd"/>
-      <w:r>
-        <w:t xml:space="preserve">: X </w:t>
-      </w:r>
-      <w:proofErr w:type="spellStart"/>
-      <w:r>
-        <w:t>és</w:t>
-      </w:r>
-      <w:proofErr w:type="spellEnd"/>
-      <w:r>
-        <w:t xml:space="preserve"> O).</w:t>
-      </w:r>
-      <w:r>
-        <w:br/>
-      </w:r>
-      <w:r>
-        <w:t>-</w:t>
-      </w:r>
-      <w:r>
-        <w:t xml:space="preserve"> si</w:t>
-      </w:r>
-      <w:r>
-        <w:t xml:space="preserve">ze: </w:t>
-      </w:r>
-      <w:proofErr w:type="spellStart"/>
-      <w:r>
-        <w:t>Tábla</w:t>
-      </w:r>
-      <w:proofErr w:type="spellEnd"/>
-      <w:r>
-        <w:t xml:space="preserve"> </w:t>
-      </w:r>
-      <w:proofErr w:type="spellStart"/>
-      <w:r>
-        <w:t>mérete</w:t>
-      </w:r>
-      <w:proofErr w:type="spellEnd"/>
-      <w:r>
-        <w:t xml:space="preserve"> (</w:t>
-      </w:r>
-      <w:proofErr w:type="spellStart"/>
-      <w:r>
-        <w:t>alapértelmezett</w:t>
-      </w:r>
-      <w:proofErr w:type="spellEnd"/>
-      <w:r>
-        <w:t>: 10, min 5, max 20).</w:t>
-      </w:r>
-      <w:r>
-        <w:br/>
-        <w:t>- lepesek: Hátralévő lépések száma, döntetlennél nullára csökken.</w:t>
-      </w:r>
-      <w:r>
-        <w:br/>
-        <w:t>- jatekos1fordulo: Jelzi, hogy melyik játékos következik.</w:t>
-      </w:r>
-      <w:r>
-        <w:br/>
-      </w:r>
     </w:p>
     <w:p>
       <w:pPr>
-        <w:pStyle w:val="Cmsor1"/>
-      </w:pPr>
-      <w:r>
-        <w:t>4. Fő funkciók működése</w:t>
+        <w:pStyle w:val="NormlWeb"/>
+      </w:pPr>
+      <w:r>
+        <w:t xml:space="preserve">A projekt </w:t>
+      </w:r>
+      <w:r>
+        <w:rPr>
+          <w:rStyle w:val="Kiemels2"/>
+        </w:rPr>
+        <w:t>Program</w:t>
+      </w:r>
+      <w:r>
+        <w:t xml:space="preserve"> osztályból áll, amely kezeli:</w:t>
       </w:r>
     </w:p>
     <w:p>
-      <w:r>
-        <w:t>4.1 Menü:</w:t>
-      </w:r>
-      <w:r>
-        <w:br/>
-        <w:t>- Fel/Le nyilakkal lehet mozogni.</w:t>
-      </w:r>
-      <w:r>
-        <w:br/>
-        <w:t>- Enter választást jelent.</w:t>
+      <w:pPr>
+        <w:pStyle w:val="NormlWeb"/>
+        <w:numPr>
+          <w:ilvl w:val="0"/>
+          <w:numId w:val="11"/>
+        </w:numPr>
+      </w:pPr>
+      <w:r>
+        <w:t>Főmenüt, játék indítását.</w:t>
       </w:r>
     </w:p>
     <w:p>
-      <w:r>
-        <w:t>4.2 Játék:</w:t>
-      </w:r>
-      <w:r>
-        <w:br/>
-        <w:t>1. A tábla kirajzolása.</w:t>
-      </w:r>
-      <w:r>
-        <w:br/>
-        <w:t>2. A játékosok felváltva adnak meg koordinátát.</w:t>
-      </w:r>
-      <w:r>
-        <w:br/>
-      </w:r>
-      <w:r>
-        <w:lastRenderedPageBreak/>
-        <w:t>3. Ellenőrzések: foglalt mez</w:t>
-      </w:r>
-      <w:bookmarkStart w:id="0" w:name="_GoBack"/>
-      <w:bookmarkEnd w:id="0"/>
-      <w:r>
-        <w:t>ő, győzelem (5 jel egymás mellett), döntetlen.</w:t>
-      </w:r>
-      <w:r>
-        <w:br/>
-        <w:t>4. Nyertes/döntetlen után visszatérés a menübe.</w:t>
+      <w:pPr>
+        <w:pStyle w:val="NormlWeb"/>
+        <w:numPr>
+          <w:ilvl w:val="0"/>
+          <w:numId w:val="11"/>
+        </w:numPr>
+      </w:pPr>
+      <w:r>
+        <w:t>Játékmenetet, lépések bekérését.</w:t>
       </w:r>
     </w:p>
     <w:p>
-      <w:r>
-        <w:t>4.3 Beállítások:</w:t>
-      </w:r>
-      <w:r>
-        <w:br/>
-        <w:t>- Háttérszín változtatása.</w:t>
-      </w:r>
-      <w:r>
-        <w:br/>
-        <w:t xml:space="preserve">- </w:t>
-      </w:r>
-      <w:proofErr w:type="spellStart"/>
-      <w:r>
-        <w:t>Tábla</w:t>
-      </w:r>
-      <w:proofErr w:type="spellEnd"/>
-      <w:r>
-        <w:t xml:space="preserve"> </w:t>
-      </w:r>
-      <w:proofErr w:type="spellStart"/>
-      <w:r>
-        <w:t>mérete</w:t>
-      </w:r>
-      <w:proofErr w:type="spellEnd"/>
-      <w:r>
-        <w:t xml:space="preserve"> (5</w:t>
-      </w:r>
-      <w:r>
-        <w:t>-</w:t>
-      </w:r>
-      <w:r>
-        <w:t>20).</w:t>
-      </w:r>
-      <w:r>
-        <w:br/>
-        <w:t>- Játékos szimbólumok beállítása.</w:t>
+      <w:pPr>
+        <w:pStyle w:val="NormlWeb"/>
+        <w:numPr>
+          <w:ilvl w:val="0"/>
+          <w:numId w:val="11"/>
+        </w:numPr>
+      </w:pPr>
+      <w:r>
+        <w:t>Győzelem/döntetlen ellenőrzést.</w:t>
       </w:r>
     </w:p>
     <w:p>
       <w:pPr>
-        <w:pStyle w:val="Cmsor1"/>
-      </w:pPr>
-      <w:r>
-        <w:t>5. Hibakezelés</w:t>
+        <w:pStyle w:val="NormlWeb"/>
+        <w:numPr>
+          <w:ilvl w:val="0"/>
+          <w:numId w:val="11"/>
+        </w:numPr>
+      </w:pPr>
+      <w:r>
+        <w:t>Beállításokat (háttérszín, tábla mérete, játékos szimbólumok).</w:t>
       </w:r>
     </w:p>
     <w:p>
-      <w:r>
-        <w:t>- Hibás input esetén piros színű üzenet és új input bekérése.</w:t>
-      </w:r>
-      <w:r>
-        <w:br/>
-        <w:t>- Kilépés a játékból: 'esc', 'kilepes', 'vissza'.</w:t>
-      </w:r>
-      <w:r>
-        <w:br/>
-        <w:t>- Nem lehet azonos jelet választani a két játékosnak.</w:t>
+      <w:pPr>
+        <w:pStyle w:val="Cmsor3"/>
+        <w:rPr>
+          <w:rFonts w:ascii="Times New Roman" w:hAnsi="Times New Roman" w:cs="Times New Roman"/>
+        </w:rPr>
+      </w:pPr>
+      <w:proofErr w:type="spellStart"/>
+      <w:r>
+        <w:rPr>
+          <w:rFonts w:ascii="Times New Roman" w:hAnsi="Times New Roman" w:cs="Times New Roman"/>
+        </w:rPr>
+        <w:t>Főbb</w:t>
+      </w:r>
+      <w:proofErr w:type="spellEnd"/>
+      <w:r>
+        <w:rPr>
+          <w:rFonts w:ascii="Times New Roman" w:hAnsi="Times New Roman" w:cs="Times New Roman"/>
+        </w:rPr>
+        <w:t xml:space="preserve"> </w:t>
+      </w:r>
+      <w:proofErr w:type="spellStart"/>
+      <w:r>
+        <w:rPr>
+          <w:rFonts w:ascii="Times New Roman" w:hAnsi="Times New Roman" w:cs="Times New Roman"/>
+        </w:rPr>
+        <w:t>metódusok</w:t>
+      </w:r>
+      <w:proofErr w:type="spellEnd"/>
+      <w:r>
+        <w:rPr>
+          <w:rFonts w:ascii="Times New Roman" w:hAnsi="Times New Roman" w:cs="Times New Roman"/>
+        </w:rPr>
+        <w:t>:</w:t>
       </w:r>
     </w:p>
-    <w:p/>
+    <w:p>
+      <w:pPr>
+        <w:pStyle w:val="NormlWeb"/>
+        <w:numPr>
+          <w:ilvl w:val="0"/>
+          <w:numId w:val="12"/>
+        </w:numPr>
+      </w:pPr>
+      <w:proofErr w:type="gramStart"/>
+      <w:r>
+        <w:rPr>
+          <w:rStyle w:val="Kiemels2"/>
+        </w:rPr>
+        <w:t>Main(</w:t>
+      </w:r>
+      <w:proofErr w:type="gramEnd"/>
+      <w:r>
+        <w:rPr>
+          <w:rStyle w:val="Kiemels2"/>
+        </w:rPr>
+        <w:t>)</w:t>
+      </w:r>
+      <w:r>
+        <w:t xml:space="preserve"> </w:t>
+      </w:r>
+      <w:r>
+        <w:t>-</w:t>
+      </w:r>
+      <w:r>
+        <w:t xml:space="preserve"> a program belépési pontja, kezeli a menüt és a játék indítását.</w:t>
+      </w:r>
+    </w:p>
+    <w:p>
+      <w:pPr>
+        <w:pStyle w:val="NormlWeb"/>
+        <w:numPr>
+          <w:ilvl w:val="0"/>
+          <w:numId w:val="12"/>
+        </w:numPr>
+      </w:pPr>
+      <w:proofErr w:type="spellStart"/>
+      <w:proofErr w:type="gramStart"/>
+      <w:r>
+        <w:rPr>
+          <w:rStyle w:val="Kiemels2"/>
+        </w:rPr>
+        <w:t>Menu</w:t>
+      </w:r>
+      <w:proofErr w:type="spellEnd"/>
+      <w:r>
+        <w:rPr>
+          <w:rStyle w:val="Kiemels2"/>
+        </w:rPr>
+        <w:t>(</w:t>
+      </w:r>
+      <w:proofErr w:type="gramEnd"/>
+      <w:r>
+        <w:rPr>
+          <w:rStyle w:val="Kiemels2"/>
+        </w:rPr>
+        <w:t>)</w:t>
+      </w:r>
+      <w:r>
+        <w:t xml:space="preserve"> </w:t>
+      </w:r>
+      <w:r>
+        <w:t>-</w:t>
+      </w:r>
+      <w:r>
+        <w:t xml:space="preserve"> a konzolos menü kirajzolása.</w:t>
+      </w:r>
+    </w:p>
+    <w:p>
+      <w:pPr>
+        <w:pStyle w:val="NormlWeb"/>
+        <w:numPr>
+          <w:ilvl w:val="0"/>
+          <w:numId w:val="12"/>
+        </w:numPr>
+      </w:pPr>
+      <w:proofErr w:type="spellStart"/>
+      <w:proofErr w:type="gramStart"/>
+      <w:r>
+        <w:rPr>
+          <w:rStyle w:val="Kiemels2"/>
+        </w:rPr>
+        <w:t>Beallitasok</w:t>
+      </w:r>
+      <w:proofErr w:type="spellEnd"/>
+      <w:r>
+        <w:rPr>
+          <w:rStyle w:val="Kiemels2"/>
+        </w:rPr>
+        <w:t>(</w:t>
+      </w:r>
+      <w:proofErr w:type="gramEnd"/>
+      <w:r>
+        <w:rPr>
+          <w:rStyle w:val="Kiemels2"/>
+        </w:rPr>
+        <w:t>)</w:t>
+      </w:r>
+      <w:r>
+        <w:t xml:space="preserve"> </w:t>
+      </w:r>
+      <w:r>
+        <w:t>-</w:t>
+      </w:r>
+      <w:r>
+        <w:t xml:space="preserve"> háttérszín, tábla méret és játékos szimbólumok beállítása.</w:t>
+      </w:r>
+    </w:p>
+    <w:p>
+      <w:pPr>
+        <w:pStyle w:val="NormlWeb"/>
+        <w:numPr>
+          <w:ilvl w:val="0"/>
+          <w:numId w:val="12"/>
+        </w:numPr>
+      </w:pPr>
+      <w:proofErr w:type="spellStart"/>
+      <w:proofErr w:type="gramStart"/>
+      <w:r>
+        <w:rPr>
+          <w:rStyle w:val="Kiemels2"/>
+        </w:rPr>
+        <w:t>Jatek</w:t>
+      </w:r>
+      <w:proofErr w:type="spellEnd"/>
+      <w:r>
+        <w:rPr>
+          <w:rStyle w:val="Kiemels2"/>
+        </w:rPr>
+        <w:t>(</w:t>
+      </w:r>
+      <w:proofErr w:type="gramEnd"/>
+      <w:r>
+        <w:rPr>
+          <w:rStyle w:val="Kiemels2"/>
+        </w:rPr>
+        <w:t>)</w:t>
+      </w:r>
+      <w:r>
+        <w:t xml:space="preserve"> </w:t>
+      </w:r>
+      <w:r>
+        <w:t>-</w:t>
+      </w:r>
+      <w:r>
+        <w:t xml:space="preserve"> a játékmenet lebonyolítása, lépések bekérése, ütközések ellenőrzése, győzelem/döntetlen vizsgálata.</w:t>
+      </w:r>
+    </w:p>
+    <w:p>
+      <w:pPr>
+        <w:pStyle w:val="NormlWeb"/>
+        <w:numPr>
+          <w:ilvl w:val="0"/>
+          <w:numId w:val="12"/>
+        </w:numPr>
+      </w:pPr>
+      <w:proofErr w:type="spellStart"/>
+      <w:proofErr w:type="gramStart"/>
+      <w:r>
+        <w:rPr>
+          <w:rStyle w:val="Kiemels2"/>
+        </w:rPr>
+        <w:t>Tabla</w:t>
+      </w:r>
+      <w:proofErr w:type="spellEnd"/>
+      <w:r>
+        <w:rPr>
+          <w:rStyle w:val="Kiemels2"/>
+        </w:rPr>
+        <w:t>(</w:t>
+      </w:r>
+      <w:proofErr w:type="gramEnd"/>
+      <w:r>
+        <w:rPr>
+          <w:rStyle w:val="Kiemels2"/>
+        </w:rPr>
+        <w:t>)</w:t>
+      </w:r>
+      <w:r>
+        <w:t xml:space="preserve"> </w:t>
+      </w:r>
+      <w:r>
+        <w:t>-</w:t>
+      </w:r>
+      <w:r>
+        <w:t xml:space="preserve"> a játéktábla konzolos kirajzolása.</w:t>
+      </w:r>
+    </w:p>
+    <w:p>
+      <w:pPr>
+        <w:pStyle w:val="NormlWeb"/>
+        <w:numPr>
+          <w:ilvl w:val="0"/>
+          <w:numId w:val="12"/>
+        </w:numPr>
+      </w:pPr>
+      <w:proofErr w:type="spellStart"/>
+      <w:proofErr w:type="gramStart"/>
+      <w:r>
+        <w:rPr>
+          <w:rStyle w:val="Kiemels2"/>
+        </w:rPr>
+        <w:t>SorEllenorzes</w:t>
+      </w:r>
+      <w:proofErr w:type="spellEnd"/>
+      <w:r>
+        <w:rPr>
+          <w:rStyle w:val="Kiemels2"/>
+        </w:rPr>
+        <w:t>(</w:t>
+      </w:r>
+      <w:proofErr w:type="gramEnd"/>
+      <w:r>
+        <w:rPr>
+          <w:rStyle w:val="Kiemels2"/>
+        </w:rPr>
+        <w:t xml:space="preserve">) / </w:t>
+      </w:r>
+      <w:proofErr w:type="spellStart"/>
+      <w:r>
+        <w:rPr>
+          <w:rStyle w:val="Kiemels2"/>
+        </w:rPr>
+        <w:t>Oszlopellenorzes</w:t>
+      </w:r>
+      <w:proofErr w:type="spellEnd"/>
+      <w:r>
+        <w:rPr>
+          <w:rStyle w:val="Kiemels2"/>
+        </w:rPr>
+        <w:t>()</w:t>
+      </w:r>
+      <w:r>
+        <w:t xml:space="preserve"> </w:t>
+      </w:r>
+      <w:r>
+        <w:t>-</w:t>
+      </w:r>
+      <w:r>
+        <w:t xml:space="preserve"> a felhasználói input ellenőrzése, kilépési lehetőségekkel együtt.</w:t>
+      </w:r>
+    </w:p>
+    <w:p>
+      <w:pPr>
+        <w:pStyle w:val="Cmsor2"/>
+        <w:rPr>
+          <w:rFonts w:ascii="Times New Roman" w:hAnsi="Times New Roman" w:cs="Times New Roman"/>
+        </w:rPr>
+      </w:pPr>
+      <w:r>
+        <w:rPr>
+          <w:rFonts w:ascii="Times New Roman" w:hAnsi="Times New Roman" w:cs="Times New Roman"/>
+        </w:rPr>
+        <w:t xml:space="preserve">3. </w:t>
+      </w:r>
+      <w:proofErr w:type="spellStart"/>
+      <w:r>
+        <w:rPr>
+          <w:rFonts w:ascii="Times New Roman" w:hAnsi="Times New Roman" w:cs="Times New Roman"/>
+        </w:rPr>
+        <w:t>Adatszerkezetek</w:t>
+      </w:r>
+      <w:proofErr w:type="spellEnd"/>
+      <w:r>
+        <w:rPr>
+          <w:rFonts w:ascii="Times New Roman" w:hAnsi="Times New Roman" w:cs="Times New Roman"/>
+        </w:rPr>
+        <w:t xml:space="preserve"> </w:t>
+      </w:r>
+      <w:proofErr w:type="spellStart"/>
+      <w:r>
+        <w:rPr>
+          <w:rFonts w:ascii="Times New Roman" w:hAnsi="Times New Roman" w:cs="Times New Roman"/>
+        </w:rPr>
+        <w:t>és</w:t>
+      </w:r>
+      <w:proofErr w:type="spellEnd"/>
+      <w:r>
+        <w:rPr>
+          <w:rFonts w:ascii="Times New Roman" w:hAnsi="Times New Roman" w:cs="Times New Roman"/>
+        </w:rPr>
+        <w:t xml:space="preserve"> </w:t>
+      </w:r>
+      <w:proofErr w:type="spellStart"/>
+      <w:r>
+        <w:rPr>
+          <w:rFonts w:ascii="Times New Roman" w:hAnsi="Times New Roman" w:cs="Times New Roman"/>
+        </w:rPr>
+        <w:t>adatok</w:t>
+      </w:r>
+      <w:proofErr w:type="spellEnd"/>
+    </w:p>
+    <w:p>
+      <w:pPr>
+        <w:pStyle w:val="NormlWeb"/>
+      </w:pPr>
+      <w:r>
+        <w:t>A program a következő adatokkal dolgozik:</w:t>
+      </w:r>
+    </w:p>
+    <w:p>
+      <w:pPr>
+        <w:pStyle w:val="NormlWeb"/>
+        <w:numPr>
+          <w:ilvl w:val="0"/>
+          <w:numId w:val="13"/>
+        </w:numPr>
+      </w:pPr>
+      <w:proofErr w:type="spellStart"/>
+      <w:proofErr w:type="gramStart"/>
+      <w:r>
+        <w:rPr>
+          <w:rStyle w:val="Kiemels2"/>
+        </w:rPr>
+        <w:t>tabla</w:t>
+      </w:r>
+      <w:proofErr w:type="spellEnd"/>
+      <w:r>
+        <w:rPr>
+          <w:rStyle w:val="Kiemels2"/>
+        </w:rPr>
+        <w:t>[</w:t>
+      </w:r>
+      <w:proofErr w:type="gramEnd"/>
+      <w:r>
+        <w:rPr>
+          <w:rStyle w:val="Kiemels2"/>
+        </w:rPr>
+        <w:t>sor, oszlop]</w:t>
+      </w:r>
+      <w:r>
+        <w:t>: 2D tömb, a játéktábla aktuális állapotát tárolja (</w:t>
+      </w:r>
+      <w:r>
+        <w:rPr>
+          <w:rStyle w:val="HTML-kd"/>
+          <w:rFonts w:ascii="Times New Roman" w:eastAsiaTheme="majorEastAsia" w:hAnsi="Times New Roman" w:cs="Times New Roman"/>
+        </w:rPr>
+        <w:t>X</w:t>
+      </w:r>
+      <w:r>
+        <w:t xml:space="preserve">, </w:t>
+      </w:r>
+      <w:r>
+        <w:rPr>
+          <w:rStyle w:val="HTML-kd"/>
+          <w:rFonts w:ascii="Times New Roman" w:eastAsiaTheme="majorEastAsia" w:hAnsi="Times New Roman" w:cs="Times New Roman"/>
+        </w:rPr>
+        <w:t>O</w:t>
+      </w:r>
+      <w:r>
+        <w:t xml:space="preserve"> vagy üres).</w:t>
+      </w:r>
+    </w:p>
+    <w:p>
+      <w:pPr>
+        <w:pStyle w:val="NormlWeb"/>
+        <w:numPr>
+          <w:ilvl w:val="0"/>
+          <w:numId w:val="13"/>
+        </w:numPr>
+      </w:pPr>
+      <w:proofErr w:type="spellStart"/>
+      <w:proofErr w:type="gramStart"/>
+      <w:r>
+        <w:rPr>
+          <w:rStyle w:val="Kiemels2"/>
+        </w:rPr>
+        <w:t>hasznaltmezok</w:t>
+      </w:r>
+      <w:proofErr w:type="spellEnd"/>
+      <w:r>
+        <w:rPr>
+          <w:rStyle w:val="Kiemels2"/>
+        </w:rPr>
+        <w:t>[</w:t>
+      </w:r>
+      <w:proofErr w:type="gramEnd"/>
+      <w:r>
+        <w:rPr>
+          <w:rStyle w:val="Kiemels2"/>
+        </w:rPr>
+        <w:t>sor, oszlop]</w:t>
+      </w:r>
+      <w:r>
+        <w:t>: 2D tömb, nyilvántartja, mely mezőkre léptek már.</w:t>
+      </w:r>
+    </w:p>
+    <w:p>
+      <w:pPr>
+        <w:pStyle w:val="NormlWeb"/>
+        <w:numPr>
+          <w:ilvl w:val="0"/>
+          <w:numId w:val="13"/>
+        </w:numPr>
+      </w:pPr>
+      <w:r>
+        <w:rPr>
+          <w:rStyle w:val="Kiemels2"/>
+        </w:rPr>
+        <w:t>jatekos1, jatekos2</w:t>
+      </w:r>
+      <w:r>
+        <w:t xml:space="preserve">: karakterek, a játékosok szimbólumai (alapértelmezett </w:t>
+      </w:r>
+      <w:r>
+        <w:rPr>
+          <w:rStyle w:val="HTML-kd"/>
+          <w:rFonts w:ascii="Times New Roman" w:eastAsiaTheme="majorEastAsia" w:hAnsi="Times New Roman" w:cs="Times New Roman"/>
+        </w:rPr>
+        <w:t>X</w:t>
+      </w:r>
+      <w:r>
+        <w:t xml:space="preserve"> és </w:t>
+      </w:r>
+      <w:r>
+        <w:rPr>
+          <w:rStyle w:val="HTML-kd"/>
+          <w:rFonts w:ascii="Times New Roman" w:eastAsiaTheme="majorEastAsia" w:hAnsi="Times New Roman" w:cs="Times New Roman"/>
+        </w:rPr>
+        <w:t>O</w:t>
+      </w:r>
+      <w:r>
+        <w:t>).</w:t>
+      </w:r>
+    </w:p>
+    <w:p>
+      <w:pPr>
+        <w:pStyle w:val="NormlWeb"/>
+        <w:numPr>
+          <w:ilvl w:val="0"/>
+          <w:numId w:val="13"/>
+        </w:numPr>
+      </w:pPr>
+      <w:proofErr w:type="spellStart"/>
+      <w:r>
+        <w:rPr>
+          <w:rStyle w:val="Kiemels2"/>
+        </w:rPr>
+        <w:t>size</w:t>
+      </w:r>
+      <w:proofErr w:type="spellEnd"/>
+      <w:r>
+        <w:t>: tábla mérete, alapértelmezett 10, 5</w:t>
+      </w:r>
+      <w:r>
+        <w:t>-</w:t>
+      </w:r>
+      <w:r>
+        <w:t>20 közötti értékek engedélyezettek.</w:t>
+      </w:r>
+    </w:p>
+    <w:p>
+      <w:pPr>
+        <w:pStyle w:val="NormlWeb"/>
+        <w:numPr>
+          <w:ilvl w:val="0"/>
+          <w:numId w:val="13"/>
+        </w:numPr>
+      </w:pPr>
+      <w:proofErr w:type="spellStart"/>
+      <w:r>
+        <w:rPr>
+          <w:rStyle w:val="Kiemels2"/>
+        </w:rPr>
+        <w:t>lepesek</w:t>
+      </w:r>
+      <w:proofErr w:type="spellEnd"/>
+      <w:r>
+        <w:t>: egész szám, hátralévő lépések száma, döntetlennél nullára csökken.</w:t>
+      </w:r>
+    </w:p>
+    <w:p>
+      <w:pPr>
+        <w:pStyle w:val="NormlWeb"/>
+        <w:numPr>
+          <w:ilvl w:val="0"/>
+          <w:numId w:val="13"/>
+        </w:numPr>
+      </w:pPr>
+      <w:r>
+        <w:rPr>
+          <w:rStyle w:val="Kiemels2"/>
+        </w:rPr>
+        <w:lastRenderedPageBreak/>
+        <w:t>jatekos1fordulo</w:t>
+      </w:r>
+      <w:r>
+        <w:t>: logikai érték, jelzi, melyik játékos következik.</w:t>
+      </w:r>
+    </w:p>
+    <w:p>
+      <w:pPr>
+        <w:pStyle w:val="NormlWeb"/>
+        <w:numPr>
+          <w:ilvl w:val="0"/>
+          <w:numId w:val="13"/>
+        </w:numPr>
+      </w:pPr>
+      <w:proofErr w:type="spellStart"/>
+      <w:r>
+        <w:rPr>
+          <w:rStyle w:val="Kiemels2"/>
+        </w:rPr>
+        <w:t>mostanijatekos</w:t>
+      </w:r>
+      <w:proofErr w:type="spellEnd"/>
+      <w:r>
+        <w:t xml:space="preserve">: </w:t>
+      </w:r>
+      <w:proofErr w:type="spellStart"/>
+      <w:r>
+        <w:t>string</w:t>
+      </w:r>
+      <w:proofErr w:type="spellEnd"/>
+      <w:r>
+        <w:t>, a következő játékos megnevezése a képernyőn.</w:t>
+      </w:r>
+    </w:p>
+    <w:p>
+      <w:pPr>
+        <w:pStyle w:val="NormlWeb"/>
+      </w:pPr>
+      <w:r>
+        <w:t xml:space="preserve">A program a lépéseket a </w:t>
+      </w:r>
+      <w:proofErr w:type="spellStart"/>
+      <w:r>
+        <w:rPr>
+          <w:rFonts w:eastAsiaTheme="majorEastAsia"/>
+        </w:rPr>
+        <w:t>tabla</w:t>
+      </w:r>
+      <w:proofErr w:type="spellEnd"/>
+      <w:r>
+        <w:t xml:space="preserve"> és </w:t>
+      </w:r>
+      <w:proofErr w:type="spellStart"/>
+      <w:r>
+        <w:rPr>
+          <w:rFonts w:eastAsiaTheme="majorEastAsia"/>
+        </w:rPr>
+        <w:t>hasznaltmezok</w:t>
+      </w:r>
+      <w:proofErr w:type="spellEnd"/>
+      <w:r>
+        <w:t xml:space="preserve"> tömbök segítségével tárolja és ellenőrzi.</w:t>
+      </w:r>
+    </w:p>
+    <w:p>
+      <w:pPr>
+        <w:pStyle w:val="Cmsor2"/>
+        <w:rPr>
+          <w:rFonts w:ascii="Times New Roman" w:hAnsi="Times New Roman" w:cs="Times New Roman"/>
+        </w:rPr>
+      </w:pPr>
+      <w:r>
+        <w:rPr>
+          <w:rFonts w:ascii="Times New Roman" w:hAnsi="Times New Roman" w:cs="Times New Roman"/>
+        </w:rPr>
+        <w:t xml:space="preserve">4. </w:t>
+      </w:r>
+      <w:proofErr w:type="spellStart"/>
+      <w:r>
+        <w:rPr>
+          <w:rFonts w:ascii="Times New Roman" w:hAnsi="Times New Roman" w:cs="Times New Roman"/>
+        </w:rPr>
+        <w:t>Működés</w:t>
+      </w:r>
+      <w:proofErr w:type="spellEnd"/>
+    </w:p>
+    <w:p>
+      <w:pPr>
+        <w:pStyle w:val="NormlWeb"/>
+        <w:numPr>
+          <w:ilvl w:val="0"/>
+          <w:numId w:val="14"/>
+        </w:numPr>
+      </w:pPr>
+      <w:r>
+        <w:rPr>
+          <w:rStyle w:val="Kiemels2"/>
+        </w:rPr>
+        <w:t>Menü:</w:t>
+      </w:r>
+      <w:r>
+        <w:t xml:space="preserve"> fel/le nyilakkal navigálás, Enter a választás. Lehetőségek: Start, Beállítások, Kilépés.</w:t>
+      </w:r>
+    </w:p>
+    <w:p>
+      <w:pPr>
+        <w:pStyle w:val="NormlWeb"/>
+        <w:numPr>
+          <w:ilvl w:val="0"/>
+          <w:numId w:val="14"/>
+        </w:numPr>
+      </w:pPr>
+      <w:r>
+        <w:rPr>
+          <w:rStyle w:val="Kiemels2"/>
+        </w:rPr>
+        <w:t>Beállítások:</w:t>
+      </w:r>
+      <w:r>
+        <w:t xml:space="preserve"> háttérszín, tábla mérete, játékos szimbólumok </w:t>
+      </w:r>
+      <w:proofErr w:type="spellStart"/>
+      <w:r>
+        <w:t>testreszabása</w:t>
+      </w:r>
+      <w:proofErr w:type="spellEnd"/>
+      <w:r>
+        <w:t>. Ellenőrzi, hogy a játékosok nem választanak azonos jelet.</w:t>
+      </w:r>
+    </w:p>
+    <w:p>
+      <w:pPr>
+        <w:pStyle w:val="NormlWeb"/>
+        <w:numPr>
+          <w:ilvl w:val="0"/>
+          <w:numId w:val="14"/>
+        </w:numPr>
+      </w:pPr>
+      <w:r>
+        <w:rPr>
+          <w:rStyle w:val="Kiemels2"/>
+        </w:rPr>
+        <w:t>Játék:</w:t>
+      </w:r>
+    </w:p>
+    <w:p>
+      <w:pPr>
+        <w:pStyle w:val="NormlWeb"/>
+        <w:numPr>
+          <w:ilvl w:val="1"/>
+          <w:numId w:val="14"/>
+        </w:numPr>
+      </w:pPr>
+      <w:r>
+        <w:t>A tábla kirajzolása a konzolra.</w:t>
+      </w:r>
+    </w:p>
+    <w:p>
+      <w:pPr>
+        <w:pStyle w:val="NormlWeb"/>
+        <w:numPr>
+          <w:ilvl w:val="1"/>
+          <w:numId w:val="14"/>
+        </w:numPr>
+      </w:pPr>
+      <w:r>
+        <w:t>A játékosok felváltva adják meg koordinátáikat.</w:t>
+      </w:r>
+    </w:p>
+    <w:p>
+      <w:pPr>
+        <w:pStyle w:val="NormlWeb"/>
+        <w:numPr>
+          <w:ilvl w:val="1"/>
+          <w:numId w:val="14"/>
+        </w:numPr>
+      </w:pPr>
+      <w:r>
+        <w:t>Ellenőrzés:</w:t>
+      </w:r>
+    </w:p>
+    <w:p>
+      <w:pPr>
+        <w:pStyle w:val="NormlWeb"/>
+        <w:numPr>
+          <w:ilvl w:val="2"/>
+          <w:numId w:val="14"/>
+        </w:numPr>
+      </w:pPr>
+      <w:r>
+        <w:t>Foglalt mezőre nem lehet lépni.</w:t>
+      </w:r>
+    </w:p>
+    <w:p>
+      <w:pPr>
+        <w:pStyle w:val="NormlWeb"/>
+        <w:numPr>
+          <w:ilvl w:val="2"/>
+          <w:numId w:val="14"/>
+        </w:numPr>
+      </w:pPr>
+      <w:r>
+        <w:t>Győzelem vizsgálata: vízszintes, függőleges, átlós irányban 5 azonos jel.</w:t>
+      </w:r>
+    </w:p>
+    <w:p>
+      <w:pPr>
+        <w:pStyle w:val="NormlWeb"/>
+        <w:numPr>
+          <w:ilvl w:val="2"/>
+          <w:numId w:val="14"/>
+        </w:numPr>
+      </w:pPr>
+      <w:r>
+        <w:t>Döntetlen: ha minden mező foglalt, nincs nyertes.</w:t>
+      </w:r>
+    </w:p>
+    <w:p>
+      <w:pPr>
+        <w:pStyle w:val="NormlWeb"/>
+        <w:numPr>
+          <w:ilvl w:val="1"/>
+          <w:numId w:val="14"/>
+        </w:numPr>
+      </w:pPr>
+      <w:r>
+        <w:t>Nyertes vagy döntetlen esetén visszatérés a menübe.</w:t>
+      </w:r>
+    </w:p>
+    <w:p>
+      <w:pPr>
+        <w:pStyle w:val="Cmsor2"/>
+        <w:rPr>
+          <w:rFonts w:ascii="Times New Roman" w:hAnsi="Times New Roman" w:cs="Times New Roman"/>
+        </w:rPr>
+      </w:pPr>
+      <w:r>
+        <w:rPr>
+          <w:rFonts w:ascii="Times New Roman" w:hAnsi="Times New Roman" w:cs="Times New Roman"/>
+        </w:rPr>
+        <w:t xml:space="preserve">5. </w:t>
+      </w:r>
+      <w:proofErr w:type="spellStart"/>
+      <w:r>
+        <w:rPr>
+          <w:rFonts w:ascii="Times New Roman" w:hAnsi="Times New Roman" w:cs="Times New Roman"/>
+        </w:rPr>
+        <w:t>Hibakezelés</w:t>
+      </w:r>
+      <w:proofErr w:type="spellEnd"/>
+    </w:p>
+    <w:p>
+      <w:pPr>
+        <w:pStyle w:val="NormlWeb"/>
+        <w:numPr>
+          <w:ilvl w:val="0"/>
+          <w:numId w:val="15"/>
+        </w:numPr>
+      </w:pPr>
+      <w:r>
+        <w:t>Hibás input (nem szám, érvénytelen tartomány) → piros színű hibaüzenet és új input kérése.</w:t>
+      </w:r>
+    </w:p>
+    <w:p>
+      <w:pPr>
+        <w:pStyle w:val="NormlWeb"/>
+        <w:numPr>
+          <w:ilvl w:val="0"/>
+          <w:numId w:val="15"/>
+        </w:numPr>
+      </w:pPr>
+      <w:r>
+        <w:t xml:space="preserve">Kilépési lehetőségek: </w:t>
+      </w:r>
+      <w:proofErr w:type="spellStart"/>
+      <w:r>
+        <w:rPr>
+          <w:rFonts w:eastAsiaTheme="majorEastAsia"/>
+        </w:rPr>
+        <w:t>esc</w:t>
+      </w:r>
+      <w:proofErr w:type="spellEnd"/>
+      <w:r>
+        <w:t xml:space="preserve">, </w:t>
+      </w:r>
+      <w:proofErr w:type="spellStart"/>
+      <w:r>
+        <w:rPr>
+          <w:rFonts w:eastAsiaTheme="majorEastAsia"/>
+        </w:rPr>
+        <w:t>kilepes</w:t>
+      </w:r>
+      <w:proofErr w:type="spellEnd"/>
+      <w:r>
+        <w:t xml:space="preserve">, </w:t>
+      </w:r>
+      <w:r>
+        <w:rPr>
+          <w:rFonts w:eastAsiaTheme="majorEastAsia"/>
+        </w:rPr>
+        <w:t>vissza</w:t>
+      </w:r>
+      <w:r>
+        <w:t>.</w:t>
+      </w:r>
+    </w:p>
+    <w:p>
+      <w:pPr>
+        <w:pStyle w:val="NormlWeb"/>
+        <w:numPr>
+          <w:ilvl w:val="0"/>
+          <w:numId w:val="15"/>
+        </w:numPr>
+      </w:pPr>
+      <w:r>
+        <w:t>Azonos szimbólum választása a két játékosnak nem engedélyezett.</w:t>
+      </w:r>
+    </w:p>
+    <w:p>
+      <w:pPr>
+        <w:pStyle w:val="Cmsor2"/>
+        <w:rPr>
+          <w:rFonts w:ascii="Times New Roman" w:hAnsi="Times New Roman" w:cs="Times New Roman"/>
+        </w:rPr>
+      </w:pPr>
+      <w:r>
+        <w:rPr>
+          <w:rFonts w:ascii="Times New Roman" w:hAnsi="Times New Roman" w:cs="Times New Roman"/>
+        </w:rPr>
+        <w:t xml:space="preserve">6. </w:t>
+      </w:r>
+      <w:proofErr w:type="spellStart"/>
+      <w:r>
+        <w:rPr>
+          <w:rFonts w:ascii="Times New Roman" w:hAnsi="Times New Roman" w:cs="Times New Roman"/>
+        </w:rPr>
+        <w:t>Tesztelés</w:t>
+      </w:r>
+      <w:proofErr w:type="spellEnd"/>
+      <w:r>
+        <w:rPr>
+          <w:rFonts w:ascii="Times New Roman" w:hAnsi="Times New Roman" w:cs="Times New Roman"/>
+        </w:rPr>
+        <w:t xml:space="preserve"> </w:t>
+      </w:r>
+      <w:proofErr w:type="spellStart"/>
+      <w:r>
+        <w:rPr>
+          <w:rFonts w:ascii="Times New Roman" w:hAnsi="Times New Roman" w:cs="Times New Roman"/>
+        </w:rPr>
+        <w:t>és</w:t>
+      </w:r>
+      <w:proofErr w:type="spellEnd"/>
+      <w:r>
+        <w:rPr>
+          <w:rFonts w:ascii="Times New Roman" w:hAnsi="Times New Roman" w:cs="Times New Roman"/>
+        </w:rPr>
+        <w:t xml:space="preserve"> </w:t>
+      </w:r>
+      <w:proofErr w:type="spellStart"/>
+      <w:r>
+        <w:rPr>
+          <w:rFonts w:ascii="Times New Roman" w:hAnsi="Times New Roman" w:cs="Times New Roman"/>
+        </w:rPr>
+        <w:t>ellenőrzés</w:t>
+      </w:r>
+      <w:proofErr w:type="spellEnd"/>
+    </w:p>
+    <w:p>
+      <w:pPr>
+        <w:pStyle w:val="Cmsor3"/>
+        <w:rPr>
+          <w:rFonts w:ascii="Times New Roman" w:hAnsi="Times New Roman" w:cs="Times New Roman"/>
+        </w:rPr>
+      </w:pPr>
+      <w:proofErr w:type="spellStart"/>
+      <w:r>
+        <w:rPr>
+          <w:rFonts w:ascii="Times New Roman" w:hAnsi="Times New Roman" w:cs="Times New Roman"/>
+        </w:rPr>
+        <w:t>Tesztesetek</w:t>
+      </w:r>
+      <w:proofErr w:type="spellEnd"/>
+    </w:p>
+    <w:p>
+      <w:pPr>
+        <w:pStyle w:val="NormlWeb"/>
+        <w:numPr>
+          <w:ilvl w:val="0"/>
+          <w:numId w:val="16"/>
+        </w:numPr>
+      </w:pPr>
+      <w:r>
+        <w:rPr>
+          <w:rStyle w:val="Kiemels2"/>
+        </w:rPr>
+        <w:t>Érvényes lépés:</w:t>
+      </w:r>
+      <w:r>
+        <w:t xml:space="preserve"> üres mezőre lépés → mező foglalt, tábla frissül.</w:t>
+      </w:r>
+    </w:p>
+    <w:p>
+      <w:pPr>
+        <w:pStyle w:val="NormlWeb"/>
+        <w:numPr>
+          <w:ilvl w:val="0"/>
+          <w:numId w:val="16"/>
+        </w:numPr>
+      </w:pPr>
+      <w:r>
+        <w:rPr>
+          <w:rStyle w:val="Kiemels2"/>
+        </w:rPr>
+        <w:t>Foglalt mezőre lépés:</w:t>
+      </w:r>
+      <w:r>
+        <w:t xml:space="preserve"> hibaüzenet, új input kérése.</w:t>
+      </w:r>
+    </w:p>
+    <w:p>
+      <w:pPr>
+        <w:pStyle w:val="NormlWeb"/>
+        <w:numPr>
+          <w:ilvl w:val="0"/>
+          <w:numId w:val="16"/>
+        </w:numPr>
+      </w:pPr>
+      <w:r>
+        <w:rPr>
+          <w:rStyle w:val="Kiemels2"/>
+        </w:rPr>
+        <w:t>Győzelem vízszintesen, függőlegesen, átlósan:</w:t>
+      </w:r>
+      <w:r>
+        <w:t xml:space="preserve"> nyertes üzenet, játék vége.</w:t>
+      </w:r>
+    </w:p>
+    <w:p>
+      <w:pPr>
+        <w:pStyle w:val="NormlWeb"/>
+        <w:numPr>
+          <w:ilvl w:val="0"/>
+          <w:numId w:val="16"/>
+        </w:numPr>
+      </w:pPr>
+      <w:r>
+        <w:rPr>
+          <w:rStyle w:val="Kiemels2"/>
+        </w:rPr>
+        <w:t>Döntetlen:</w:t>
+      </w:r>
+      <w:r>
+        <w:t xml:space="preserve"> minden mező foglalt, nincs nyertes → döntetlen üzenet.</w:t>
+      </w:r>
+    </w:p>
+    <w:p>
+      <w:pPr>
+        <w:pStyle w:val="NormlWeb"/>
+        <w:numPr>
+          <w:ilvl w:val="0"/>
+          <w:numId w:val="16"/>
+        </w:numPr>
+      </w:pPr>
+      <w:r>
+        <w:rPr>
+          <w:rStyle w:val="Kiemels2"/>
+        </w:rPr>
+        <w:t>Beállítások:</w:t>
+      </w:r>
+      <w:r>
+        <w:t xml:space="preserve"> tábla mérete 5</w:t>
+      </w:r>
+      <w:r>
+        <w:t>-</w:t>
+      </w:r>
+      <w:r>
+        <w:t>20, játékos szimbólumok nem egyezhetnek → hibaüzenet.</w:t>
+      </w:r>
+    </w:p>
+    <w:p>
+      <w:pPr>
+        <w:pStyle w:val="NormlWeb"/>
+        <w:numPr>
+          <w:ilvl w:val="0"/>
+          <w:numId w:val="16"/>
+        </w:numPr>
+      </w:pPr>
+      <w:r>
+        <w:rPr>
+          <w:rStyle w:val="Kiemels2"/>
+        </w:rPr>
+        <w:t>Kilépés:</w:t>
+      </w:r>
+      <w:r>
+        <w:t xml:space="preserve"> </w:t>
+      </w:r>
+      <w:proofErr w:type="spellStart"/>
+      <w:r>
+        <w:rPr>
+          <w:rFonts w:eastAsiaTheme="majorEastAsia"/>
+        </w:rPr>
+        <w:t>esc</w:t>
+      </w:r>
+      <w:proofErr w:type="spellEnd"/>
+      <w:r>
+        <w:t xml:space="preserve">, </w:t>
+      </w:r>
+      <w:proofErr w:type="spellStart"/>
+      <w:r>
+        <w:rPr>
+          <w:rFonts w:eastAsiaTheme="majorEastAsia"/>
+        </w:rPr>
+        <w:t>kilepes</w:t>
+      </w:r>
+      <w:proofErr w:type="spellEnd"/>
+      <w:r>
+        <w:t xml:space="preserve">, </w:t>
+      </w:r>
+      <w:r>
+        <w:rPr>
+          <w:rFonts w:eastAsiaTheme="majorEastAsia"/>
+        </w:rPr>
+        <w:t>vissza</w:t>
+      </w:r>
+      <w:r>
+        <w:t xml:space="preserve"> → a program menübe tér vissza.</w:t>
+      </w:r>
+    </w:p>
+    <w:p>
+      <w:pPr>
+        <w:pStyle w:val="Cmsor3"/>
+        <w:rPr>
+          <w:rFonts w:ascii="Times New Roman" w:hAnsi="Times New Roman" w:cs="Times New Roman"/>
+        </w:rPr>
+      </w:pPr>
+      <w:proofErr w:type="spellStart"/>
+      <w:r>
+        <w:rPr>
+          <w:rFonts w:ascii="Times New Roman" w:hAnsi="Times New Roman" w:cs="Times New Roman"/>
+        </w:rPr>
+        <w:t>Tesztelési</w:t>
+      </w:r>
+      <w:proofErr w:type="spellEnd"/>
+      <w:r>
+        <w:rPr>
+          <w:rFonts w:ascii="Times New Roman" w:hAnsi="Times New Roman" w:cs="Times New Roman"/>
+        </w:rPr>
+        <w:t xml:space="preserve"> </w:t>
+      </w:r>
+      <w:proofErr w:type="spellStart"/>
+      <w:r>
+        <w:rPr>
+          <w:rFonts w:ascii="Times New Roman" w:hAnsi="Times New Roman" w:cs="Times New Roman"/>
+        </w:rPr>
+        <w:t>módszer</w:t>
+      </w:r>
+      <w:proofErr w:type="spellEnd"/>
+    </w:p>
+    <w:p>
+      <w:pPr>
+        <w:pStyle w:val="NormlWeb"/>
+        <w:numPr>
+          <w:ilvl w:val="0"/>
+          <w:numId w:val="17"/>
+        </w:numPr>
+      </w:pPr>
+      <w:r>
+        <w:t>Manuális tesztelés konzolon minden funkcióra külön-külön és kombinálva.</w:t>
+      </w:r>
+    </w:p>
+    <w:p>
+      <w:pPr>
+        <w:pStyle w:val="NormlWeb"/>
+        <w:numPr>
+          <w:ilvl w:val="0"/>
+          <w:numId w:val="17"/>
+        </w:numPr>
+      </w:pPr>
+      <w:r>
+        <w:t>Határeseti értékek tesztelése (min/</w:t>
+      </w:r>
+      <w:proofErr w:type="spellStart"/>
+      <w:r>
+        <w:t>max</w:t>
+      </w:r>
+      <w:proofErr w:type="spellEnd"/>
+      <w:r>
+        <w:t xml:space="preserve"> tábla, foglalt mező, kilépés).</w:t>
+      </w:r>
+    </w:p>
+    <w:p>
+      <w:pPr>
+        <w:pStyle w:val="NormlWeb"/>
+        <w:numPr>
+          <w:ilvl w:val="0"/>
+          <w:numId w:val="17"/>
+        </w:numPr>
+      </w:pPr>
+      <w:r>
+        <w:t>Hibás inputok ellenőrzése a színes hibaüzenetekkel.</w:t>
+      </w:r>
+    </w:p>
+    <w:p>
+      <w:pPr>
+        <w:rPr>
+          <w:rFonts w:ascii="Times New Roman" w:hAnsi="Times New Roman" w:cs="Times New Roman"/>
+        </w:rPr>
+      </w:pPr>
+    </w:p>
     <w:sectPr>
       <w:pgSz w:w="12240" w:h="15840"/>
       <w:pgMar w:top="1440" w:right="1800" w:bottom="1440" w:left="1800" w:header="720" w:footer="720" w:gutter="0"/>
@@ -485,7 +1395,7 @@
 </file>
 
 <file path=word/numbering.xml><?xml version="1.0" encoding="utf-8"?>
-<w:numbering xmlns:wpc="http://schemas.microsoft.com/office/word/2010/wordprocessingCanvas" xmlns:cx="http://schemas.microsoft.com/office/drawing/2014/chartex" xmlns:mc="http://schemas.openxmlformats.org/markup-compatibility/2006" xmlns:o="urn:schemas-microsoft-com:office:office" xmlns:r="http://schemas.openxmlformats.org/officeDocument/2006/relationships" xmlns:m="http://schemas.openxmlformats.org/officeDocument/2006/math" xmlns:v="urn:schemas-microsoft-com:vml" xmlns:wp14="http://schemas.microsoft.com/office/word/2010/wordprocessingDrawing" xmlns:wp="http://schemas.openxmlformats.org/drawingml/2006/wordprocessingDrawing" xmlns:w10="urn:schemas-microsoft-com:office:word" xmlns:w="http://schemas.openxmlformats.org/wordprocessingml/2006/main" xmlns:w14="http://schemas.microsoft.com/office/word/2010/wordml" xmlns:w15="http://schemas.microsoft.com/office/word/2012/wordml" xmlns:w16se="http://schemas.microsoft.com/office/word/2015/wordml/symex" xmlns:wpg="http://schemas.microsoft.com/office/word/2010/wordprocessingGroup" xmlns:wpi="http://schemas.microsoft.com/office/word/2010/wordprocessingInk" xmlns:wne="http://schemas.microsoft.com/office/word/2006/wordml" xmlns:wps="http://schemas.microsoft.com/office/word/2010/wordprocessingShape" mc:Ignorable="w14 w15 w16se wp14">
+<w:numbering xmlns:wpc="http://schemas.microsoft.com/office/word/2010/wordprocessingCanvas" xmlns:cx="http://schemas.microsoft.com/office/drawing/2014/chartex" xmlns:cx1="http://schemas.microsoft.com/office/drawing/2015/9/8/chartex" xmlns:cx2="http://schemas.microsoft.com/office/drawing/2015/10/21/chartex" xmlns:cx3="http://schemas.microsoft.com/office/drawing/2016/5/9/chartex" xmlns:cx4="http://schemas.microsoft.com/office/drawing/2016/5/10/chartex" xmlns:cx5="http://schemas.microsoft.com/office/drawing/2016/5/11/chartex" xmlns:cx6="http://schemas.microsoft.com/office/drawing/2016/5/12/chartex" xmlns:cx7="http://schemas.microsoft.com/office/drawing/2016/5/13/chartex" xmlns:cx8="http://schemas.microsoft.com/office/drawing/2016/5/14/chartex" xmlns:mc="http://schemas.openxmlformats.org/markup-compatibility/2006" xmlns:aink="http://schemas.microsoft.com/office/drawing/2016/ink" xmlns:am3d="http://schemas.microsoft.com/office/drawing/2017/model3d" xmlns:o="urn:schemas-microsoft-com:office:office" xmlns:r="http://schemas.openxmlformats.org/officeDocument/2006/relationships" xmlns:m="http://schemas.openxmlformats.org/officeDocument/2006/math" xmlns:v="urn:schemas-microsoft-com:vml" xmlns:wp14="http://schemas.microsoft.com/office/word/2010/wordprocessingDrawing" xmlns:wp="http://schemas.openxmlformats.org/drawingml/2006/wordprocessingDrawing" xmlns:w10="urn:schemas-microsoft-com:office:word" xmlns:w="http://schemas.openxmlformats.org/wordprocessingml/2006/main" xmlns:w14="http://schemas.microsoft.com/office/word/2010/wordml" xmlns:w15="http://schemas.microsoft.com/office/word/2012/wordml" xmlns:w16cex="http://schemas.microsoft.com/office/word/2018/wordml/cex" xmlns:w16cid="http://schemas.microsoft.com/office/word/2016/wordml/cid" xmlns:w16="http://schemas.microsoft.com/office/word/2018/wordml" xmlns:w16sdtdh="http://schemas.microsoft.com/office/word/2020/wordml/sdtdatahash" xmlns:w16se="http://schemas.microsoft.com/office/word/2015/wordml/symex" xmlns:wpg="http://schemas.microsoft.com/office/word/2010/wordprocessingGroup" xmlns:wpi="http://schemas.microsoft.com/office/word/2010/wordprocessingInk" xmlns:wne="http://schemas.microsoft.com/office/word/2006/wordml" xmlns:wps="http://schemas.microsoft.com/office/word/2010/wordprocessingShape" mc:Ignorable="w14 w15 w16se w16cid w16 w16cex w16sdtdh wp14">
   <w:abstractNum w:abstractNumId="0" w15:restartNumberingAfterBreak="0">
     <w:nsid w:val="FFFFFF7C"/>
     <w:multiLevelType w:val="singleLevel"/>
@@ -654,6 +1564,1170 @@
       </w:pPr>
       <w:rPr>
         <w:rFonts w:ascii="Symbol" w:hAnsi="Symbol" w:hint="default"/>
+      </w:rPr>
+    </w:lvl>
+  </w:abstractNum>
+  <w:abstractNum w:abstractNumId="9" w15:restartNumberingAfterBreak="0">
+    <w:nsid w:val="034D4E23"/>
+    <w:multiLevelType w:val="multilevel"/>
+    <w:tmpl w:val="B39E5FF2"/>
+    <w:lvl w:ilvl="0">
+      <w:start w:val="1"/>
+      <w:numFmt w:val="bullet"/>
+      <w:lvlText w:val=""/>
+      <w:lvlJc w:val="left"/>
+      <w:pPr>
+        <w:tabs>
+          <w:tab w:val="num" w:pos="720"/>
+        </w:tabs>
+        <w:ind w:left="720" w:hanging="360"/>
+      </w:pPr>
+      <w:rPr>
+        <w:rFonts w:ascii="Symbol" w:hAnsi="Symbol" w:hint="default"/>
+        <w:sz w:val="20"/>
+      </w:rPr>
+    </w:lvl>
+    <w:lvl w:ilvl="1" w:tentative="1">
+      <w:start w:val="1"/>
+      <w:numFmt w:val="bullet"/>
+      <w:lvlText w:val="o"/>
+      <w:lvlJc w:val="left"/>
+      <w:pPr>
+        <w:tabs>
+          <w:tab w:val="num" w:pos="1440"/>
+        </w:tabs>
+        <w:ind w:left="1440" w:hanging="360"/>
+      </w:pPr>
+      <w:rPr>
+        <w:rFonts w:ascii="Courier New" w:hAnsi="Courier New" w:hint="default"/>
+        <w:sz w:val="20"/>
+      </w:rPr>
+    </w:lvl>
+    <w:lvl w:ilvl="2" w:tentative="1">
+      <w:start w:val="1"/>
+      <w:numFmt w:val="bullet"/>
+      <w:lvlText w:val=""/>
+      <w:lvlJc w:val="left"/>
+      <w:pPr>
+        <w:tabs>
+          <w:tab w:val="num" w:pos="2160"/>
+        </w:tabs>
+        <w:ind w:left="2160" w:hanging="360"/>
+      </w:pPr>
+      <w:rPr>
+        <w:rFonts w:ascii="Wingdings" w:hAnsi="Wingdings" w:hint="default"/>
+        <w:sz w:val="20"/>
+      </w:rPr>
+    </w:lvl>
+    <w:lvl w:ilvl="3" w:tentative="1">
+      <w:start w:val="1"/>
+      <w:numFmt w:val="bullet"/>
+      <w:lvlText w:val=""/>
+      <w:lvlJc w:val="left"/>
+      <w:pPr>
+        <w:tabs>
+          <w:tab w:val="num" w:pos="2880"/>
+        </w:tabs>
+        <w:ind w:left="2880" w:hanging="360"/>
+      </w:pPr>
+      <w:rPr>
+        <w:rFonts w:ascii="Wingdings" w:hAnsi="Wingdings" w:hint="default"/>
+        <w:sz w:val="20"/>
+      </w:rPr>
+    </w:lvl>
+    <w:lvl w:ilvl="4" w:tentative="1">
+      <w:start w:val="1"/>
+      <w:numFmt w:val="bullet"/>
+      <w:lvlText w:val=""/>
+      <w:lvlJc w:val="left"/>
+      <w:pPr>
+        <w:tabs>
+          <w:tab w:val="num" w:pos="3600"/>
+        </w:tabs>
+        <w:ind w:left="3600" w:hanging="360"/>
+      </w:pPr>
+      <w:rPr>
+        <w:rFonts w:ascii="Wingdings" w:hAnsi="Wingdings" w:hint="default"/>
+        <w:sz w:val="20"/>
+      </w:rPr>
+    </w:lvl>
+    <w:lvl w:ilvl="5" w:tentative="1">
+      <w:start w:val="1"/>
+      <w:numFmt w:val="bullet"/>
+      <w:lvlText w:val=""/>
+      <w:lvlJc w:val="left"/>
+      <w:pPr>
+        <w:tabs>
+          <w:tab w:val="num" w:pos="4320"/>
+        </w:tabs>
+        <w:ind w:left="4320" w:hanging="360"/>
+      </w:pPr>
+      <w:rPr>
+        <w:rFonts w:ascii="Wingdings" w:hAnsi="Wingdings" w:hint="default"/>
+        <w:sz w:val="20"/>
+      </w:rPr>
+    </w:lvl>
+    <w:lvl w:ilvl="6" w:tentative="1">
+      <w:start w:val="1"/>
+      <w:numFmt w:val="bullet"/>
+      <w:lvlText w:val=""/>
+      <w:lvlJc w:val="left"/>
+      <w:pPr>
+        <w:tabs>
+          <w:tab w:val="num" w:pos="5040"/>
+        </w:tabs>
+        <w:ind w:left="5040" w:hanging="360"/>
+      </w:pPr>
+      <w:rPr>
+        <w:rFonts w:ascii="Wingdings" w:hAnsi="Wingdings" w:hint="default"/>
+        <w:sz w:val="20"/>
+      </w:rPr>
+    </w:lvl>
+    <w:lvl w:ilvl="7" w:tentative="1">
+      <w:start w:val="1"/>
+      <w:numFmt w:val="bullet"/>
+      <w:lvlText w:val=""/>
+      <w:lvlJc w:val="left"/>
+      <w:pPr>
+        <w:tabs>
+          <w:tab w:val="num" w:pos="5760"/>
+        </w:tabs>
+        <w:ind w:left="5760" w:hanging="360"/>
+      </w:pPr>
+      <w:rPr>
+        <w:rFonts w:ascii="Wingdings" w:hAnsi="Wingdings" w:hint="default"/>
+        <w:sz w:val="20"/>
+      </w:rPr>
+    </w:lvl>
+    <w:lvl w:ilvl="8" w:tentative="1">
+      <w:start w:val="1"/>
+      <w:numFmt w:val="bullet"/>
+      <w:lvlText w:val=""/>
+      <w:lvlJc w:val="left"/>
+      <w:pPr>
+        <w:tabs>
+          <w:tab w:val="num" w:pos="6480"/>
+        </w:tabs>
+        <w:ind w:left="6480" w:hanging="360"/>
+      </w:pPr>
+      <w:rPr>
+        <w:rFonts w:ascii="Wingdings" w:hAnsi="Wingdings" w:hint="default"/>
+        <w:sz w:val="20"/>
+      </w:rPr>
+    </w:lvl>
+  </w:abstractNum>
+  <w:abstractNum w:abstractNumId="10" w15:restartNumberingAfterBreak="0">
+    <w:nsid w:val="13C9407C"/>
+    <w:multiLevelType w:val="multilevel"/>
+    <w:tmpl w:val="1EC6DB44"/>
+    <w:lvl w:ilvl="0">
+      <w:start w:val="1"/>
+      <w:numFmt w:val="decimal"/>
+      <w:lvlText w:val="%1."/>
+      <w:lvlJc w:val="left"/>
+      <w:pPr>
+        <w:tabs>
+          <w:tab w:val="num" w:pos="720"/>
+        </w:tabs>
+        <w:ind w:left="720" w:hanging="360"/>
+      </w:pPr>
+    </w:lvl>
+    <w:lvl w:ilvl="1">
+      <w:start w:val="1"/>
+      <w:numFmt w:val="bullet"/>
+      <w:lvlText w:val="o"/>
+      <w:lvlJc w:val="left"/>
+      <w:pPr>
+        <w:tabs>
+          <w:tab w:val="num" w:pos="1440"/>
+        </w:tabs>
+        <w:ind w:left="1440" w:hanging="360"/>
+      </w:pPr>
+      <w:rPr>
+        <w:rFonts w:ascii="Courier New" w:hAnsi="Courier New" w:hint="default"/>
+        <w:sz w:val="20"/>
+      </w:rPr>
+    </w:lvl>
+    <w:lvl w:ilvl="2">
+      <w:start w:val="1"/>
+      <w:numFmt w:val="bullet"/>
+      <w:lvlText w:val=""/>
+      <w:lvlJc w:val="left"/>
+      <w:pPr>
+        <w:tabs>
+          <w:tab w:val="num" w:pos="2160"/>
+        </w:tabs>
+        <w:ind w:left="2160" w:hanging="360"/>
+      </w:pPr>
+      <w:rPr>
+        <w:rFonts w:ascii="Wingdings" w:hAnsi="Wingdings" w:hint="default"/>
+        <w:sz w:val="20"/>
+      </w:rPr>
+    </w:lvl>
+    <w:lvl w:ilvl="3" w:tentative="1">
+      <w:start w:val="1"/>
+      <w:numFmt w:val="decimal"/>
+      <w:lvlText w:val="%4."/>
+      <w:lvlJc w:val="left"/>
+      <w:pPr>
+        <w:tabs>
+          <w:tab w:val="num" w:pos="2880"/>
+        </w:tabs>
+        <w:ind w:left="2880" w:hanging="360"/>
+      </w:pPr>
+    </w:lvl>
+    <w:lvl w:ilvl="4" w:tentative="1">
+      <w:start w:val="1"/>
+      <w:numFmt w:val="decimal"/>
+      <w:lvlText w:val="%5."/>
+      <w:lvlJc w:val="left"/>
+      <w:pPr>
+        <w:tabs>
+          <w:tab w:val="num" w:pos="3600"/>
+        </w:tabs>
+        <w:ind w:left="3600" w:hanging="360"/>
+      </w:pPr>
+    </w:lvl>
+    <w:lvl w:ilvl="5" w:tentative="1">
+      <w:start w:val="1"/>
+      <w:numFmt w:val="decimal"/>
+      <w:lvlText w:val="%6."/>
+      <w:lvlJc w:val="left"/>
+      <w:pPr>
+        <w:tabs>
+          <w:tab w:val="num" w:pos="4320"/>
+        </w:tabs>
+        <w:ind w:left="4320" w:hanging="360"/>
+      </w:pPr>
+    </w:lvl>
+    <w:lvl w:ilvl="6" w:tentative="1">
+      <w:start w:val="1"/>
+      <w:numFmt w:val="decimal"/>
+      <w:lvlText w:val="%7."/>
+      <w:lvlJc w:val="left"/>
+      <w:pPr>
+        <w:tabs>
+          <w:tab w:val="num" w:pos="5040"/>
+        </w:tabs>
+        <w:ind w:left="5040" w:hanging="360"/>
+      </w:pPr>
+    </w:lvl>
+    <w:lvl w:ilvl="7" w:tentative="1">
+      <w:start w:val="1"/>
+      <w:numFmt w:val="decimal"/>
+      <w:lvlText w:val="%8."/>
+      <w:lvlJc w:val="left"/>
+      <w:pPr>
+        <w:tabs>
+          <w:tab w:val="num" w:pos="5760"/>
+        </w:tabs>
+        <w:ind w:left="5760" w:hanging="360"/>
+      </w:pPr>
+    </w:lvl>
+    <w:lvl w:ilvl="8" w:tentative="1">
+      <w:start w:val="1"/>
+      <w:numFmt w:val="decimal"/>
+      <w:lvlText w:val="%9."/>
+      <w:lvlJc w:val="left"/>
+      <w:pPr>
+        <w:tabs>
+          <w:tab w:val="num" w:pos="6480"/>
+        </w:tabs>
+        <w:ind w:left="6480" w:hanging="360"/>
+      </w:pPr>
+    </w:lvl>
+  </w:abstractNum>
+  <w:abstractNum w:abstractNumId="11" w15:restartNumberingAfterBreak="0">
+    <w:nsid w:val="21492A16"/>
+    <w:multiLevelType w:val="multilevel"/>
+    <w:tmpl w:val="ADE0EDD0"/>
+    <w:lvl w:ilvl="0">
+      <w:start w:val="1"/>
+      <w:numFmt w:val="bullet"/>
+      <w:lvlText w:val=""/>
+      <w:lvlJc w:val="left"/>
+      <w:pPr>
+        <w:tabs>
+          <w:tab w:val="num" w:pos="720"/>
+        </w:tabs>
+        <w:ind w:left="720" w:hanging="360"/>
+      </w:pPr>
+      <w:rPr>
+        <w:rFonts w:ascii="Symbol" w:hAnsi="Symbol" w:hint="default"/>
+        <w:sz w:val="20"/>
+      </w:rPr>
+    </w:lvl>
+    <w:lvl w:ilvl="1" w:tentative="1">
+      <w:start w:val="1"/>
+      <w:numFmt w:val="bullet"/>
+      <w:lvlText w:val="o"/>
+      <w:lvlJc w:val="left"/>
+      <w:pPr>
+        <w:tabs>
+          <w:tab w:val="num" w:pos="1440"/>
+        </w:tabs>
+        <w:ind w:left="1440" w:hanging="360"/>
+      </w:pPr>
+      <w:rPr>
+        <w:rFonts w:ascii="Courier New" w:hAnsi="Courier New" w:hint="default"/>
+        <w:sz w:val="20"/>
+      </w:rPr>
+    </w:lvl>
+    <w:lvl w:ilvl="2" w:tentative="1">
+      <w:start w:val="1"/>
+      <w:numFmt w:val="bullet"/>
+      <w:lvlText w:val=""/>
+      <w:lvlJc w:val="left"/>
+      <w:pPr>
+        <w:tabs>
+          <w:tab w:val="num" w:pos="2160"/>
+        </w:tabs>
+        <w:ind w:left="2160" w:hanging="360"/>
+      </w:pPr>
+      <w:rPr>
+        <w:rFonts w:ascii="Wingdings" w:hAnsi="Wingdings" w:hint="default"/>
+        <w:sz w:val="20"/>
+      </w:rPr>
+    </w:lvl>
+    <w:lvl w:ilvl="3" w:tentative="1">
+      <w:start w:val="1"/>
+      <w:numFmt w:val="bullet"/>
+      <w:lvlText w:val=""/>
+      <w:lvlJc w:val="left"/>
+      <w:pPr>
+        <w:tabs>
+          <w:tab w:val="num" w:pos="2880"/>
+        </w:tabs>
+        <w:ind w:left="2880" w:hanging="360"/>
+      </w:pPr>
+      <w:rPr>
+        <w:rFonts w:ascii="Wingdings" w:hAnsi="Wingdings" w:hint="default"/>
+        <w:sz w:val="20"/>
+      </w:rPr>
+    </w:lvl>
+    <w:lvl w:ilvl="4" w:tentative="1">
+      <w:start w:val="1"/>
+      <w:numFmt w:val="bullet"/>
+      <w:lvlText w:val=""/>
+      <w:lvlJc w:val="left"/>
+      <w:pPr>
+        <w:tabs>
+          <w:tab w:val="num" w:pos="3600"/>
+        </w:tabs>
+        <w:ind w:left="3600" w:hanging="360"/>
+      </w:pPr>
+      <w:rPr>
+        <w:rFonts w:ascii="Wingdings" w:hAnsi="Wingdings" w:hint="default"/>
+        <w:sz w:val="20"/>
+      </w:rPr>
+    </w:lvl>
+    <w:lvl w:ilvl="5" w:tentative="1">
+      <w:start w:val="1"/>
+      <w:numFmt w:val="bullet"/>
+      <w:lvlText w:val=""/>
+      <w:lvlJc w:val="left"/>
+      <w:pPr>
+        <w:tabs>
+          <w:tab w:val="num" w:pos="4320"/>
+        </w:tabs>
+        <w:ind w:left="4320" w:hanging="360"/>
+      </w:pPr>
+      <w:rPr>
+        <w:rFonts w:ascii="Wingdings" w:hAnsi="Wingdings" w:hint="default"/>
+        <w:sz w:val="20"/>
+      </w:rPr>
+    </w:lvl>
+    <w:lvl w:ilvl="6" w:tentative="1">
+      <w:start w:val="1"/>
+      <w:numFmt w:val="bullet"/>
+      <w:lvlText w:val=""/>
+      <w:lvlJc w:val="left"/>
+      <w:pPr>
+        <w:tabs>
+          <w:tab w:val="num" w:pos="5040"/>
+        </w:tabs>
+        <w:ind w:left="5040" w:hanging="360"/>
+      </w:pPr>
+      <w:rPr>
+        <w:rFonts w:ascii="Wingdings" w:hAnsi="Wingdings" w:hint="default"/>
+        <w:sz w:val="20"/>
+      </w:rPr>
+    </w:lvl>
+    <w:lvl w:ilvl="7" w:tentative="1">
+      <w:start w:val="1"/>
+      <w:numFmt w:val="bullet"/>
+      <w:lvlText w:val=""/>
+      <w:lvlJc w:val="left"/>
+      <w:pPr>
+        <w:tabs>
+          <w:tab w:val="num" w:pos="5760"/>
+        </w:tabs>
+        <w:ind w:left="5760" w:hanging="360"/>
+      </w:pPr>
+      <w:rPr>
+        <w:rFonts w:ascii="Wingdings" w:hAnsi="Wingdings" w:hint="default"/>
+        <w:sz w:val="20"/>
+      </w:rPr>
+    </w:lvl>
+    <w:lvl w:ilvl="8" w:tentative="1">
+      <w:start w:val="1"/>
+      <w:numFmt w:val="bullet"/>
+      <w:lvlText w:val=""/>
+      <w:lvlJc w:val="left"/>
+      <w:pPr>
+        <w:tabs>
+          <w:tab w:val="num" w:pos="6480"/>
+        </w:tabs>
+        <w:ind w:left="6480" w:hanging="360"/>
+      </w:pPr>
+      <w:rPr>
+        <w:rFonts w:ascii="Wingdings" w:hAnsi="Wingdings" w:hint="default"/>
+        <w:sz w:val="20"/>
+      </w:rPr>
+    </w:lvl>
+  </w:abstractNum>
+  <w:abstractNum w:abstractNumId="12" w15:restartNumberingAfterBreak="0">
+    <w:nsid w:val="246E41CB"/>
+    <w:multiLevelType w:val="multilevel"/>
+    <w:tmpl w:val="B380C62C"/>
+    <w:lvl w:ilvl="0">
+      <w:start w:val="1"/>
+      <w:numFmt w:val="bullet"/>
+      <w:lvlText w:val=""/>
+      <w:lvlJc w:val="left"/>
+      <w:pPr>
+        <w:tabs>
+          <w:tab w:val="num" w:pos="720"/>
+        </w:tabs>
+        <w:ind w:left="720" w:hanging="360"/>
+      </w:pPr>
+      <w:rPr>
+        <w:rFonts w:ascii="Symbol" w:hAnsi="Symbol" w:hint="default"/>
+        <w:sz w:val="20"/>
+      </w:rPr>
+    </w:lvl>
+    <w:lvl w:ilvl="1" w:tentative="1">
+      <w:start w:val="1"/>
+      <w:numFmt w:val="bullet"/>
+      <w:lvlText w:val="o"/>
+      <w:lvlJc w:val="left"/>
+      <w:pPr>
+        <w:tabs>
+          <w:tab w:val="num" w:pos="1440"/>
+        </w:tabs>
+        <w:ind w:left="1440" w:hanging="360"/>
+      </w:pPr>
+      <w:rPr>
+        <w:rFonts w:ascii="Courier New" w:hAnsi="Courier New" w:hint="default"/>
+        <w:sz w:val="20"/>
+      </w:rPr>
+    </w:lvl>
+    <w:lvl w:ilvl="2" w:tentative="1">
+      <w:start w:val="1"/>
+      <w:numFmt w:val="bullet"/>
+      <w:lvlText w:val=""/>
+      <w:lvlJc w:val="left"/>
+      <w:pPr>
+        <w:tabs>
+          <w:tab w:val="num" w:pos="2160"/>
+        </w:tabs>
+        <w:ind w:left="2160" w:hanging="360"/>
+      </w:pPr>
+      <w:rPr>
+        <w:rFonts w:ascii="Wingdings" w:hAnsi="Wingdings" w:hint="default"/>
+        <w:sz w:val="20"/>
+      </w:rPr>
+    </w:lvl>
+    <w:lvl w:ilvl="3" w:tentative="1">
+      <w:start w:val="1"/>
+      <w:numFmt w:val="bullet"/>
+      <w:lvlText w:val=""/>
+      <w:lvlJc w:val="left"/>
+      <w:pPr>
+        <w:tabs>
+          <w:tab w:val="num" w:pos="2880"/>
+        </w:tabs>
+        <w:ind w:left="2880" w:hanging="360"/>
+      </w:pPr>
+      <w:rPr>
+        <w:rFonts w:ascii="Wingdings" w:hAnsi="Wingdings" w:hint="default"/>
+        <w:sz w:val="20"/>
+      </w:rPr>
+    </w:lvl>
+    <w:lvl w:ilvl="4" w:tentative="1">
+      <w:start w:val="1"/>
+      <w:numFmt w:val="bullet"/>
+      <w:lvlText w:val=""/>
+      <w:lvlJc w:val="left"/>
+      <w:pPr>
+        <w:tabs>
+          <w:tab w:val="num" w:pos="3600"/>
+        </w:tabs>
+        <w:ind w:left="3600" w:hanging="360"/>
+      </w:pPr>
+      <w:rPr>
+        <w:rFonts w:ascii="Wingdings" w:hAnsi="Wingdings" w:hint="default"/>
+        <w:sz w:val="20"/>
+      </w:rPr>
+    </w:lvl>
+    <w:lvl w:ilvl="5" w:tentative="1">
+      <w:start w:val="1"/>
+      <w:numFmt w:val="bullet"/>
+      <w:lvlText w:val=""/>
+      <w:lvlJc w:val="left"/>
+      <w:pPr>
+        <w:tabs>
+          <w:tab w:val="num" w:pos="4320"/>
+        </w:tabs>
+        <w:ind w:left="4320" w:hanging="360"/>
+      </w:pPr>
+      <w:rPr>
+        <w:rFonts w:ascii="Wingdings" w:hAnsi="Wingdings" w:hint="default"/>
+        <w:sz w:val="20"/>
+      </w:rPr>
+    </w:lvl>
+    <w:lvl w:ilvl="6" w:tentative="1">
+      <w:start w:val="1"/>
+      <w:numFmt w:val="bullet"/>
+      <w:lvlText w:val=""/>
+      <w:lvlJc w:val="left"/>
+      <w:pPr>
+        <w:tabs>
+          <w:tab w:val="num" w:pos="5040"/>
+        </w:tabs>
+        <w:ind w:left="5040" w:hanging="360"/>
+      </w:pPr>
+      <w:rPr>
+        <w:rFonts w:ascii="Wingdings" w:hAnsi="Wingdings" w:hint="default"/>
+        <w:sz w:val="20"/>
+      </w:rPr>
+    </w:lvl>
+    <w:lvl w:ilvl="7" w:tentative="1">
+      <w:start w:val="1"/>
+      <w:numFmt w:val="bullet"/>
+      <w:lvlText w:val=""/>
+      <w:lvlJc w:val="left"/>
+      <w:pPr>
+        <w:tabs>
+          <w:tab w:val="num" w:pos="5760"/>
+        </w:tabs>
+        <w:ind w:left="5760" w:hanging="360"/>
+      </w:pPr>
+      <w:rPr>
+        <w:rFonts w:ascii="Wingdings" w:hAnsi="Wingdings" w:hint="default"/>
+        <w:sz w:val="20"/>
+      </w:rPr>
+    </w:lvl>
+    <w:lvl w:ilvl="8" w:tentative="1">
+      <w:start w:val="1"/>
+      <w:numFmt w:val="bullet"/>
+      <w:lvlText w:val=""/>
+      <w:lvlJc w:val="left"/>
+      <w:pPr>
+        <w:tabs>
+          <w:tab w:val="num" w:pos="6480"/>
+        </w:tabs>
+        <w:ind w:left="6480" w:hanging="360"/>
+      </w:pPr>
+      <w:rPr>
+        <w:rFonts w:ascii="Wingdings" w:hAnsi="Wingdings" w:hint="default"/>
+        <w:sz w:val="20"/>
+      </w:rPr>
+    </w:lvl>
+  </w:abstractNum>
+  <w:abstractNum w:abstractNumId="13" w15:restartNumberingAfterBreak="0">
+    <w:nsid w:val="26B643EF"/>
+    <w:multiLevelType w:val="multilevel"/>
+    <w:tmpl w:val="F7A620C4"/>
+    <w:lvl w:ilvl="0">
+      <w:start w:val="1"/>
+      <w:numFmt w:val="bullet"/>
+      <w:lvlText w:val=""/>
+      <w:lvlJc w:val="left"/>
+      <w:pPr>
+        <w:tabs>
+          <w:tab w:val="num" w:pos="720"/>
+        </w:tabs>
+        <w:ind w:left="720" w:hanging="360"/>
+      </w:pPr>
+      <w:rPr>
+        <w:rFonts w:ascii="Symbol" w:hAnsi="Symbol" w:hint="default"/>
+        <w:sz w:val="20"/>
+      </w:rPr>
+    </w:lvl>
+    <w:lvl w:ilvl="1" w:tentative="1">
+      <w:start w:val="1"/>
+      <w:numFmt w:val="bullet"/>
+      <w:lvlText w:val="o"/>
+      <w:lvlJc w:val="left"/>
+      <w:pPr>
+        <w:tabs>
+          <w:tab w:val="num" w:pos="1440"/>
+        </w:tabs>
+        <w:ind w:left="1440" w:hanging="360"/>
+      </w:pPr>
+      <w:rPr>
+        <w:rFonts w:ascii="Courier New" w:hAnsi="Courier New" w:hint="default"/>
+        <w:sz w:val="20"/>
+      </w:rPr>
+    </w:lvl>
+    <w:lvl w:ilvl="2" w:tentative="1">
+      <w:start w:val="1"/>
+      <w:numFmt w:val="bullet"/>
+      <w:lvlText w:val=""/>
+      <w:lvlJc w:val="left"/>
+      <w:pPr>
+        <w:tabs>
+          <w:tab w:val="num" w:pos="2160"/>
+        </w:tabs>
+        <w:ind w:left="2160" w:hanging="360"/>
+      </w:pPr>
+      <w:rPr>
+        <w:rFonts w:ascii="Wingdings" w:hAnsi="Wingdings" w:hint="default"/>
+        <w:sz w:val="20"/>
+      </w:rPr>
+    </w:lvl>
+    <w:lvl w:ilvl="3" w:tentative="1">
+      <w:start w:val="1"/>
+      <w:numFmt w:val="bullet"/>
+      <w:lvlText w:val=""/>
+      <w:lvlJc w:val="left"/>
+      <w:pPr>
+        <w:tabs>
+          <w:tab w:val="num" w:pos="2880"/>
+        </w:tabs>
+        <w:ind w:left="2880" w:hanging="360"/>
+      </w:pPr>
+      <w:rPr>
+        <w:rFonts w:ascii="Wingdings" w:hAnsi="Wingdings" w:hint="default"/>
+        <w:sz w:val="20"/>
+      </w:rPr>
+    </w:lvl>
+    <w:lvl w:ilvl="4" w:tentative="1">
+      <w:start w:val="1"/>
+      <w:numFmt w:val="bullet"/>
+      <w:lvlText w:val=""/>
+      <w:lvlJc w:val="left"/>
+      <w:pPr>
+        <w:tabs>
+          <w:tab w:val="num" w:pos="3600"/>
+        </w:tabs>
+        <w:ind w:left="3600" w:hanging="360"/>
+      </w:pPr>
+      <w:rPr>
+        <w:rFonts w:ascii="Wingdings" w:hAnsi="Wingdings" w:hint="default"/>
+        <w:sz w:val="20"/>
+      </w:rPr>
+    </w:lvl>
+    <w:lvl w:ilvl="5" w:tentative="1">
+      <w:start w:val="1"/>
+      <w:numFmt w:val="bullet"/>
+      <w:lvlText w:val=""/>
+      <w:lvlJc w:val="left"/>
+      <w:pPr>
+        <w:tabs>
+          <w:tab w:val="num" w:pos="4320"/>
+        </w:tabs>
+        <w:ind w:left="4320" w:hanging="360"/>
+      </w:pPr>
+      <w:rPr>
+        <w:rFonts w:ascii="Wingdings" w:hAnsi="Wingdings" w:hint="default"/>
+        <w:sz w:val="20"/>
+      </w:rPr>
+    </w:lvl>
+    <w:lvl w:ilvl="6" w:tentative="1">
+      <w:start w:val="1"/>
+      <w:numFmt w:val="bullet"/>
+      <w:lvlText w:val=""/>
+      <w:lvlJc w:val="left"/>
+      <w:pPr>
+        <w:tabs>
+          <w:tab w:val="num" w:pos="5040"/>
+        </w:tabs>
+        <w:ind w:left="5040" w:hanging="360"/>
+      </w:pPr>
+      <w:rPr>
+        <w:rFonts w:ascii="Wingdings" w:hAnsi="Wingdings" w:hint="default"/>
+        <w:sz w:val="20"/>
+      </w:rPr>
+    </w:lvl>
+    <w:lvl w:ilvl="7" w:tentative="1">
+      <w:start w:val="1"/>
+      <w:numFmt w:val="bullet"/>
+      <w:lvlText w:val=""/>
+      <w:lvlJc w:val="left"/>
+      <w:pPr>
+        <w:tabs>
+          <w:tab w:val="num" w:pos="5760"/>
+        </w:tabs>
+        <w:ind w:left="5760" w:hanging="360"/>
+      </w:pPr>
+      <w:rPr>
+        <w:rFonts w:ascii="Wingdings" w:hAnsi="Wingdings" w:hint="default"/>
+        <w:sz w:val="20"/>
+      </w:rPr>
+    </w:lvl>
+    <w:lvl w:ilvl="8" w:tentative="1">
+      <w:start w:val="1"/>
+      <w:numFmt w:val="bullet"/>
+      <w:lvlText w:val=""/>
+      <w:lvlJc w:val="left"/>
+      <w:pPr>
+        <w:tabs>
+          <w:tab w:val="num" w:pos="6480"/>
+        </w:tabs>
+        <w:ind w:left="6480" w:hanging="360"/>
+      </w:pPr>
+      <w:rPr>
+        <w:rFonts w:ascii="Wingdings" w:hAnsi="Wingdings" w:hint="default"/>
+        <w:sz w:val="20"/>
+      </w:rPr>
+    </w:lvl>
+  </w:abstractNum>
+  <w:abstractNum w:abstractNumId="14" w15:restartNumberingAfterBreak="0">
+    <w:nsid w:val="429D4D2F"/>
+    <w:multiLevelType w:val="multilevel"/>
+    <w:tmpl w:val="AF26FA7A"/>
+    <w:lvl w:ilvl="0">
+      <w:start w:val="1"/>
+      <w:numFmt w:val="bullet"/>
+      <w:lvlText w:val=""/>
+      <w:lvlJc w:val="left"/>
+      <w:pPr>
+        <w:tabs>
+          <w:tab w:val="num" w:pos="720"/>
+        </w:tabs>
+        <w:ind w:left="720" w:hanging="360"/>
+      </w:pPr>
+      <w:rPr>
+        <w:rFonts w:ascii="Symbol" w:hAnsi="Symbol" w:hint="default"/>
+        <w:sz w:val="20"/>
+      </w:rPr>
+    </w:lvl>
+    <w:lvl w:ilvl="1" w:tentative="1">
+      <w:start w:val="1"/>
+      <w:numFmt w:val="bullet"/>
+      <w:lvlText w:val="o"/>
+      <w:lvlJc w:val="left"/>
+      <w:pPr>
+        <w:tabs>
+          <w:tab w:val="num" w:pos="1440"/>
+        </w:tabs>
+        <w:ind w:left="1440" w:hanging="360"/>
+      </w:pPr>
+      <w:rPr>
+        <w:rFonts w:ascii="Courier New" w:hAnsi="Courier New" w:hint="default"/>
+        <w:sz w:val="20"/>
+      </w:rPr>
+    </w:lvl>
+    <w:lvl w:ilvl="2" w:tentative="1">
+      <w:start w:val="1"/>
+      <w:numFmt w:val="bullet"/>
+      <w:lvlText w:val=""/>
+      <w:lvlJc w:val="left"/>
+      <w:pPr>
+        <w:tabs>
+          <w:tab w:val="num" w:pos="2160"/>
+        </w:tabs>
+        <w:ind w:left="2160" w:hanging="360"/>
+      </w:pPr>
+      <w:rPr>
+        <w:rFonts w:ascii="Wingdings" w:hAnsi="Wingdings" w:hint="default"/>
+        <w:sz w:val="20"/>
+      </w:rPr>
+    </w:lvl>
+    <w:lvl w:ilvl="3" w:tentative="1">
+      <w:start w:val="1"/>
+      <w:numFmt w:val="bullet"/>
+      <w:lvlText w:val=""/>
+      <w:lvlJc w:val="left"/>
+      <w:pPr>
+        <w:tabs>
+          <w:tab w:val="num" w:pos="2880"/>
+        </w:tabs>
+        <w:ind w:left="2880" w:hanging="360"/>
+      </w:pPr>
+      <w:rPr>
+        <w:rFonts w:ascii="Wingdings" w:hAnsi="Wingdings" w:hint="default"/>
+        <w:sz w:val="20"/>
+      </w:rPr>
+    </w:lvl>
+    <w:lvl w:ilvl="4" w:tentative="1">
+      <w:start w:val="1"/>
+      <w:numFmt w:val="bullet"/>
+      <w:lvlText w:val=""/>
+      <w:lvlJc w:val="left"/>
+      <w:pPr>
+        <w:tabs>
+          <w:tab w:val="num" w:pos="3600"/>
+        </w:tabs>
+        <w:ind w:left="3600" w:hanging="360"/>
+      </w:pPr>
+      <w:rPr>
+        <w:rFonts w:ascii="Wingdings" w:hAnsi="Wingdings" w:hint="default"/>
+        <w:sz w:val="20"/>
+      </w:rPr>
+    </w:lvl>
+    <w:lvl w:ilvl="5" w:tentative="1">
+      <w:start w:val="1"/>
+      <w:numFmt w:val="bullet"/>
+      <w:lvlText w:val=""/>
+      <w:lvlJc w:val="left"/>
+      <w:pPr>
+        <w:tabs>
+          <w:tab w:val="num" w:pos="4320"/>
+        </w:tabs>
+        <w:ind w:left="4320" w:hanging="360"/>
+      </w:pPr>
+      <w:rPr>
+        <w:rFonts w:ascii="Wingdings" w:hAnsi="Wingdings" w:hint="default"/>
+        <w:sz w:val="20"/>
+      </w:rPr>
+    </w:lvl>
+    <w:lvl w:ilvl="6" w:tentative="1">
+      <w:start w:val="1"/>
+      <w:numFmt w:val="bullet"/>
+      <w:lvlText w:val=""/>
+      <w:lvlJc w:val="left"/>
+      <w:pPr>
+        <w:tabs>
+          <w:tab w:val="num" w:pos="5040"/>
+        </w:tabs>
+        <w:ind w:left="5040" w:hanging="360"/>
+      </w:pPr>
+      <w:rPr>
+        <w:rFonts w:ascii="Wingdings" w:hAnsi="Wingdings" w:hint="default"/>
+        <w:sz w:val="20"/>
+      </w:rPr>
+    </w:lvl>
+    <w:lvl w:ilvl="7" w:tentative="1">
+      <w:start w:val="1"/>
+      <w:numFmt w:val="bullet"/>
+      <w:lvlText w:val=""/>
+      <w:lvlJc w:val="left"/>
+      <w:pPr>
+        <w:tabs>
+          <w:tab w:val="num" w:pos="5760"/>
+        </w:tabs>
+        <w:ind w:left="5760" w:hanging="360"/>
+      </w:pPr>
+      <w:rPr>
+        <w:rFonts w:ascii="Wingdings" w:hAnsi="Wingdings" w:hint="default"/>
+        <w:sz w:val="20"/>
+      </w:rPr>
+    </w:lvl>
+    <w:lvl w:ilvl="8" w:tentative="1">
+      <w:start w:val="1"/>
+      <w:numFmt w:val="bullet"/>
+      <w:lvlText w:val=""/>
+      <w:lvlJc w:val="left"/>
+      <w:pPr>
+        <w:tabs>
+          <w:tab w:val="num" w:pos="6480"/>
+        </w:tabs>
+        <w:ind w:left="6480" w:hanging="360"/>
+      </w:pPr>
+      <w:rPr>
+        <w:rFonts w:ascii="Wingdings" w:hAnsi="Wingdings" w:hint="default"/>
+        <w:sz w:val="20"/>
+      </w:rPr>
+    </w:lvl>
+  </w:abstractNum>
+  <w:abstractNum w:abstractNumId="15" w15:restartNumberingAfterBreak="0">
+    <w:nsid w:val="53BC1E60"/>
+    <w:multiLevelType w:val="multilevel"/>
+    <w:tmpl w:val="0DDAE14E"/>
+    <w:lvl w:ilvl="0">
+      <w:start w:val="1"/>
+      <w:numFmt w:val="bullet"/>
+      <w:lvlText w:val=""/>
+      <w:lvlJc w:val="left"/>
+      <w:pPr>
+        <w:tabs>
+          <w:tab w:val="num" w:pos="720"/>
+        </w:tabs>
+        <w:ind w:left="720" w:hanging="360"/>
+      </w:pPr>
+      <w:rPr>
+        <w:rFonts w:ascii="Symbol" w:hAnsi="Symbol" w:hint="default"/>
+        <w:sz w:val="20"/>
+      </w:rPr>
+    </w:lvl>
+    <w:lvl w:ilvl="1" w:tentative="1">
+      <w:start w:val="1"/>
+      <w:numFmt w:val="bullet"/>
+      <w:lvlText w:val="o"/>
+      <w:lvlJc w:val="left"/>
+      <w:pPr>
+        <w:tabs>
+          <w:tab w:val="num" w:pos="1440"/>
+        </w:tabs>
+        <w:ind w:left="1440" w:hanging="360"/>
+      </w:pPr>
+      <w:rPr>
+        <w:rFonts w:ascii="Courier New" w:hAnsi="Courier New" w:hint="default"/>
+        <w:sz w:val="20"/>
+      </w:rPr>
+    </w:lvl>
+    <w:lvl w:ilvl="2" w:tentative="1">
+      <w:start w:val="1"/>
+      <w:numFmt w:val="bullet"/>
+      <w:lvlText w:val=""/>
+      <w:lvlJc w:val="left"/>
+      <w:pPr>
+        <w:tabs>
+          <w:tab w:val="num" w:pos="2160"/>
+        </w:tabs>
+        <w:ind w:left="2160" w:hanging="360"/>
+      </w:pPr>
+      <w:rPr>
+        <w:rFonts w:ascii="Wingdings" w:hAnsi="Wingdings" w:hint="default"/>
+        <w:sz w:val="20"/>
+      </w:rPr>
+    </w:lvl>
+    <w:lvl w:ilvl="3" w:tentative="1">
+      <w:start w:val="1"/>
+      <w:numFmt w:val="bullet"/>
+      <w:lvlText w:val=""/>
+      <w:lvlJc w:val="left"/>
+      <w:pPr>
+        <w:tabs>
+          <w:tab w:val="num" w:pos="2880"/>
+        </w:tabs>
+        <w:ind w:left="2880" w:hanging="360"/>
+      </w:pPr>
+      <w:rPr>
+        <w:rFonts w:ascii="Wingdings" w:hAnsi="Wingdings" w:hint="default"/>
+        <w:sz w:val="20"/>
+      </w:rPr>
+    </w:lvl>
+    <w:lvl w:ilvl="4" w:tentative="1">
+      <w:start w:val="1"/>
+      <w:numFmt w:val="bullet"/>
+      <w:lvlText w:val=""/>
+      <w:lvlJc w:val="left"/>
+      <w:pPr>
+        <w:tabs>
+          <w:tab w:val="num" w:pos="3600"/>
+        </w:tabs>
+        <w:ind w:left="3600" w:hanging="360"/>
+      </w:pPr>
+      <w:rPr>
+        <w:rFonts w:ascii="Wingdings" w:hAnsi="Wingdings" w:hint="default"/>
+        <w:sz w:val="20"/>
+      </w:rPr>
+    </w:lvl>
+    <w:lvl w:ilvl="5" w:tentative="1">
+      <w:start w:val="1"/>
+      <w:numFmt w:val="bullet"/>
+      <w:lvlText w:val=""/>
+      <w:lvlJc w:val="left"/>
+      <w:pPr>
+        <w:tabs>
+          <w:tab w:val="num" w:pos="4320"/>
+        </w:tabs>
+        <w:ind w:left="4320" w:hanging="360"/>
+      </w:pPr>
+      <w:rPr>
+        <w:rFonts w:ascii="Wingdings" w:hAnsi="Wingdings" w:hint="default"/>
+        <w:sz w:val="20"/>
+      </w:rPr>
+    </w:lvl>
+    <w:lvl w:ilvl="6" w:tentative="1">
+      <w:start w:val="1"/>
+      <w:numFmt w:val="bullet"/>
+      <w:lvlText w:val=""/>
+      <w:lvlJc w:val="left"/>
+      <w:pPr>
+        <w:tabs>
+          <w:tab w:val="num" w:pos="5040"/>
+        </w:tabs>
+        <w:ind w:left="5040" w:hanging="360"/>
+      </w:pPr>
+      <w:rPr>
+        <w:rFonts w:ascii="Wingdings" w:hAnsi="Wingdings" w:hint="default"/>
+        <w:sz w:val="20"/>
+      </w:rPr>
+    </w:lvl>
+    <w:lvl w:ilvl="7" w:tentative="1">
+      <w:start w:val="1"/>
+      <w:numFmt w:val="bullet"/>
+      <w:lvlText w:val=""/>
+      <w:lvlJc w:val="left"/>
+      <w:pPr>
+        <w:tabs>
+          <w:tab w:val="num" w:pos="5760"/>
+        </w:tabs>
+        <w:ind w:left="5760" w:hanging="360"/>
+      </w:pPr>
+      <w:rPr>
+        <w:rFonts w:ascii="Wingdings" w:hAnsi="Wingdings" w:hint="default"/>
+        <w:sz w:val="20"/>
+      </w:rPr>
+    </w:lvl>
+    <w:lvl w:ilvl="8" w:tentative="1">
+      <w:start w:val="1"/>
+      <w:numFmt w:val="bullet"/>
+      <w:lvlText w:val=""/>
+      <w:lvlJc w:val="left"/>
+      <w:pPr>
+        <w:tabs>
+          <w:tab w:val="num" w:pos="6480"/>
+        </w:tabs>
+        <w:ind w:left="6480" w:hanging="360"/>
+      </w:pPr>
+      <w:rPr>
+        <w:rFonts w:ascii="Wingdings" w:hAnsi="Wingdings" w:hint="default"/>
+        <w:sz w:val="20"/>
+      </w:rPr>
+    </w:lvl>
+  </w:abstractNum>
+  <w:abstractNum w:abstractNumId="16" w15:restartNumberingAfterBreak="0">
+    <w:nsid w:val="6E655B2A"/>
+    <w:multiLevelType w:val="multilevel"/>
+    <w:tmpl w:val="47AC030C"/>
+    <w:lvl w:ilvl="0">
+      <w:start w:val="1"/>
+      <w:numFmt w:val="bullet"/>
+      <w:lvlText w:val=""/>
+      <w:lvlJc w:val="left"/>
+      <w:pPr>
+        <w:tabs>
+          <w:tab w:val="num" w:pos="720"/>
+        </w:tabs>
+        <w:ind w:left="720" w:hanging="360"/>
+      </w:pPr>
+      <w:rPr>
+        <w:rFonts w:ascii="Symbol" w:hAnsi="Symbol" w:hint="default"/>
+        <w:sz w:val="20"/>
+      </w:rPr>
+    </w:lvl>
+    <w:lvl w:ilvl="1" w:tentative="1">
+      <w:start w:val="1"/>
+      <w:numFmt w:val="bullet"/>
+      <w:lvlText w:val="o"/>
+      <w:lvlJc w:val="left"/>
+      <w:pPr>
+        <w:tabs>
+          <w:tab w:val="num" w:pos="1440"/>
+        </w:tabs>
+        <w:ind w:left="1440" w:hanging="360"/>
+      </w:pPr>
+      <w:rPr>
+        <w:rFonts w:ascii="Courier New" w:hAnsi="Courier New" w:hint="default"/>
+        <w:sz w:val="20"/>
+      </w:rPr>
+    </w:lvl>
+    <w:lvl w:ilvl="2" w:tentative="1">
+      <w:start w:val="1"/>
+      <w:numFmt w:val="bullet"/>
+      <w:lvlText w:val=""/>
+      <w:lvlJc w:val="left"/>
+      <w:pPr>
+        <w:tabs>
+          <w:tab w:val="num" w:pos="2160"/>
+        </w:tabs>
+        <w:ind w:left="2160" w:hanging="360"/>
+      </w:pPr>
+      <w:rPr>
+        <w:rFonts w:ascii="Wingdings" w:hAnsi="Wingdings" w:hint="default"/>
+        <w:sz w:val="20"/>
+      </w:rPr>
+    </w:lvl>
+    <w:lvl w:ilvl="3" w:tentative="1">
+      <w:start w:val="1"/>
+      <w:numFmt w:val="bullet"/>
+      <w:lvlText w:val=""/>
+      <w:lvlJc w:val="left"/>
+      <w:pPr>
+        <w:tabs>
+          <w:tab w:val="num" w:pos="2880"/>
+        </w:tabs>
+        <w:ind w:left="2880" w:hanging="360"/>
+      </w:pPr>
+      <w:rPr>
+        <w:rFonts w:ascii="Wingdings" w:hAnsi="Wingdings" w:hint="default"/>
+        <w:sz w:val="20"/>
+      </w:rPr>
+    </w:lvl>
+    <w:lvl w:ilvl="4" w:tentative="1">
+      <w:start w:val="1"/>
+      <w:numFmt w:val="bullet"/>
+      <w:lvlText w:val=""/>
+      <w:lvlJc w:val="left"/>
+      <w:pPr>
+        <w:tabs>
+          <w:tab w:val="num" w:pos="3600"/>
+        </w:tabs>
+        <w:ind w:left="3600" w:hanging="360"/>
+      </w:pPr>
+      <w:rPr>
+        <w:rFonts w:ascii="Wingdings" w:hAnsi="Wingdings" w:hint="default"/>
+        <w:sz w:val="20"/>
+      </w:rPr>
+    </w:lvl>
+    <w:lvl w:ilvl="5" w:tentative="1">
+      <w:start w:val="1"/>
+      <w:numFmt w:val="bullet"/>
+      <w:lvlText w:val=""/>
+      <w:lvlJc w:val="left"/>
+      <w:pPr>
+        <w:tabs>
+          <w:tab w:val="num" w:pos="4320"/>
+        </w:tabs>
+        <w:ind w:left="4320" w:hanging="360"/>
+      </w:pPr>
+      <w:rPr>
+        <w:rFonts w:ascii="Wingdings" w:hAnsi="Wingdings" w:hint="default"/>
+        <w:sz w:val="20"/>
+      </w:rPr>
+    </w:lvl>
+    <w:lvl w:ilvl="6" w:tentative="1">
+      <w:start w:val="1"/>
+      <w:numFmt w:val="bullet"/>
+      <w:lvlText w:val=""/>
+      <w:lvlJc w:val="left"/>
+      <w:pPr>
+        <w:tabs>
+          <w:tab w:val="num" w:pos="5040"/>
+        </w:tabs>
+        <w:ind w:left="5040" w:hanging="360"/>
+      </w:pPr>
+      <w:rPr>
+        <w:rFonts w:ascii="Wingdings" w:hAnsi="Wingdings" w:hint="default"/>
+        <w:sz w:val="20"/>
+      </w:rPr>
+    </w:lvl>
+    <w:lvl w:ilvl="7" w:tentative="1">
+      <w:start w:val="1"/>
+      <w:numFmt w:val="bullet"/>
+      <w:lvlText w:val=""/>
+      <w:lvlJc w:val="left"/>
+      <w:pPr>
+        <w:tabs>
+          <w:tab w:val="num" w:pos="5760"/>
+        </w:tabs>
+        <w:ind w:left="5760" w:hanging="360"/>
+      </w:pPr>
+      <w:rPr>
+        <w:rFonts w:ascii="Wingdings" w:hAnsi="Wingdings" w:hint="default"/>
+        <w:sz w:val="20"/>
+      </w:rPr>
+    </w:lvl>
+    <w:lvl w:ilvl="8" w:tentative="1">
+      <w:start w:val="1"/>
+      <w:numFmt w:val="bullet"/>
+      <w:lvlText w:val=""/>
+      <w:lvlJc w:val="left"/>
+      <w:pPr>
+        <w:tabs>
+          <w:tab w:val="num" w:pos="6480"/>
+        </w:tabs>
+        <w:ind w:left="6480" w:hanging="360"/>
+      </w:pPr>
+      <w:rPr>
+        <w:rFonts w:ascii="Wingdings" w:hAnsi="Wingdings" w:hint="default"/>
+        <w:sz w:val="20"/>
       </w:rPr>
     </w:lvl>
   </w:abstractNum>
@@ -684,11 +2758,35 @@
   <w:num w:numId="9">
     <w:abstractNumId w:val="0"/>
   </w:num>
+  <w:num w:numId="10">
+    <w:abstractNumId w:val="9"/>
+  </w:num>
+  <w:num w:numId="11">
+    <w:abstractNumId w:val="13"/>
+  </w:num>
+  <w:num w:numId="12">
+    <w:abstractNumId w:val="14"/>
+  </w:num>
+  <w:num w:numId="13">
+    <w:abstractNumId w:val="15"/>
+  </w:num>
+  <w:num w:numId="14">
+    <w:abstractNumId w:val="10"/>
+  </w:num>
+  <w:num w:numId="15">
+    <w:abstractNumId w:val="12"/>
+  </w:num>
+  <w:num w:numId="16">
+    <w:abstractNumId w:val="11"/>
+  </w:num>
+  <w:num w:numId="17">
+    <w:abstractNumId w:val="16"/>
+  </w:num>
 </w:numbering>
 </file>
 
 <file path=word/styles.xml><?xml version="1.0" encoding="utf-8"?>
-<w:styles xmlns:mc="http://schemas.openxmlformats.org/markup-compatibility/2006" xmlns:r="http://schemas.openxmlformats.org/officeDocument/2006/relationships" xmlns:w="http://schemas.openxmlformats.org/wordprocessingml/2006/main" xmlns:w14="http://schemas.microsoft.com/office/word/2010/wordml" xmlns:w15="http://schemas.microsoft.com/office/word/2012/wordml" xmlns:w16se="http://schemas.microsoft.com/office/word/2015/wordml/symex" mc:Ignorable="w14 w15 w16se">
+<w:styles xmlns:mc="http://schemas.openxmlformats.org/markup-compatibility/2006" xmlns:r="http://schemas.openxmlformats.org/officeDocument/2006/relationships" xmlns:w="http://schemas.openxmlformats.org/wordprocessingml/2006/main" xmlns:w14="http://schemas.microsoft.com/office/word/2010/wordml" xmlns:w15="http://schemas.microsoft.com/office/word/2012/wordml" xmlns:w16cex="http://schemas.microsoft.com/office/word/2018/wordml/cex" xmlns:w16cid="http://schemas.microsoft.com/office/word/2016/wordml/cid" xmlns:w16="http://schemas.microsoft.com/office/word/2018/wordml" xmlns:w16sdtdh="http://schemas.microsoft.com/office/word/2020/wordml/sdtdatahash" xmlns:w16se="http://schemas.microsoft.com/office/word/2015/wordml/symex" mc:Ignorable="w14 w15 w16se w16cid w16 w16cex w16sdtdh">
   <w:docDefaults>
     <w:rPrDefault>
       <w:rPr>
@@ -704,7 +2802,7 @@
       </w:pPr>
     </w:pPrDefault>
   </w:docDefaults>
-  <w:latentStyles w:defLockedState="0" w:defUIPriority="99" w:defSemiHidden="0" w:defUnhideWhenUsed="0" w:defQFormat="0" w:count="371">
+  <w:latentStyles w:defLockedState="0" w:defUIPriority="99" w:defSemiHidden="0" w:defUnhideWhenUsed="0" w:defQFormat="0" w:count="376">
     <w:lsdException w:name="Normal" w:uiPriority="0" w:qFormat="1"/>
     <w:lsdException w:name="heading 1" w:uiPriority="9" w:qFormat="1"/>
     <w:lsdException w:name="heading 2" w:semiHidden="1" w:uiPriority="9" w:unhideWhenUsed="1" w:qFormat="1"/>
@@ -810,7 +2908,6 @@
     <w:lsdException w:name="HTML Sample" w:semiHidden="1" w:unhideWhenUsed="1"/>
     <w:lsdException w:name="HTML Typewriter" w:semiHidden="1" w:unhideWhenUsed="1"/>
     <w:lsdException w:name="HTML Variable" w:semiHidden="1" w:unhideWhenUsed="1"/>
-    <w:lsdException w:name="Normal Table" w:semiHidden="1" w:unhideWhenUsed="1"/>
     <w:lsdException w:name="annotation subject" w:semiHidden="1" w:unhideWhenUsed="1"/>
     <w:lsdException w:name="No List" w:semiHidden="1" w:unhideWhenUsed="1"/>
     <w:lsdException w:name="Outline List 1" w:semiHidden="1" w:unhideWhenUsed="1"/>
@@ -853,11 +2950,8 @@
     <w:lsdException w:name="Table Contemporary" w:semiHidden="1" w:unhideWhenUsed="1"/>
     <w:lsdException w:name="Table Elegant" w:semiHidden="1" w:unhideWhenUsed="1"/>
     <w:lsdException w:name="Table Professional" w:semiHidden="1" w:unhideWhenUsed="1"/>
-    <w:lsdException w:name="Table Subtle 1" w:semiHidden="1" w:unhideWhenUsed="1"/>
     <w:lsdException w:name="Table Subtle 2" w:semiHidden="1" w:unhideWhenUsed="1"/>
     <w:lsdException w:name="Table Web 1" w:semiHidden="1" w:unhideWhenUsed="1"/>
-    <w:lsdException w:name="Table Web 2" w:semiHidden="1" w:unhideWhenUsed="1"/>
-    <w:lsdException w:name="Table Web 3" w:semiHidden="1" w:unhideWhenUsed="1"/>
     <w:lsdException w:name="Balloon Text" w:semiHidden="1" w:unhideWhenUsed="1"/>
     <w:lsdException w:name="Table Grid" w:uiPriority="59"/>
     <w:lsdException w:name="Table Theme" w:semiHidden="1" w:unhideWhenUsed="1"/>
@@ -1067,6 +3161,11 @@
     <w:lsdException w:name="List Table 5 Dark Accent 6" w:uiPriority="50"/>
     <w:lsdException w:name="List Table 6 Colorful Accent 6" w:uiPriority="51"/>
     <w:lsdException w:name="List Table 7 Colorful Accent 6" w:uiPriority="52"/>
+    <w:lsdException w:name="Mention" w:semiHidden="1" w:unhideWhenUsed="1"/>
+    <w:lsdException w:name="Smart Hyperlink" w:semiHidden="1" w:unhideWhenUsed="1"/>
+    <w:lsdException w:name="Hashtag" w:semiHidden="1" w:unhideWhenUsed="1"/>
+    <w:lsdException w:name="Unresolved Mention" w:semiHidden="1" w:unhideWhenUsed="1"/>
+    <w:lsdException w:name="Smart Link" w:semiHidden="1" w:unhideWhenUsed="1"/>
   </w:latentStyles>
   <w:style w:type="paragraph" w:default="1" w:styleId="Norml">
     <w:name w:val="Normal"/>
@@ -1285,7 +3384,6 @@
   <w:style w:type="character" w:default="1" w:styleId="Bekezdsalapbettpusa">
     <w:name w:val="Default Paragraph Font"/>
     <w:uiPriority w:val="1"/>
-    <w:semiHidden/>
     <w:unhideWhenUsed/>
   </w:style>
   <w:style w:type="table" w:default="1" w:styleId="Normltblzat">
@@ -12061,6 +14159,35 @@
         <w:shd w:val="clear" w:color="auto" w:fill="FBCAA2" w:themeFill="accent6" w:themeFillTint="7F"/>
       </w:tcPr>
     </w:tblStylePr>
+  </w:style>
+  <w:style w:type="paragraph" w:styleId="NormlWeb">
+    <w:name w:val="Normal (Web)"/>
+    <w:basedOn w:val="Norml"/>
+    <w:uiPriority w:val="99"/>
+    <w:unhideWhenUsed/>
+    <w:rsid w:val="002E1CF0"/>
+    <w:pPr>
+      <w:spacing w:before="100" w:beforeAutospacing="1" w:after="100" w:afterAutospacing="1" w:line="240" w:lineRule="auto"/>
+    </w:pPr>
+    <w:rPr>
+      <w:rFonts w:ascii="Times New Roman" w:eastAsia="Times New Roman" w:hAnsi="Times New Roman" w:cs="Times New Roman"/>
+      <w:sz w:val="24"/>
+      <w:szCs w:val="24"/>
+      <w:lang w:val="hu-HU" w:eastAsia="hu-HU"/>
+    </w:rPr>
+  </w:style>
+  <w:style w:type="character" w:styleId="HTML-kd">
+    <w:name w:val="HTML Code"/>
+    <w:basedOn w:val="Bekezdsalapbettpusa"/>
+    <w:uiPriority w:val="99"/>
+    <w:semiHidden/>
+    <w:unhideWhenUsed/>
+    <w:rsid w:val="002E1CF0"/>
+    <w:rPr>
+      <w:rFonts w:ascii="Courier New" w:eastAsia="Times New Roman" w:hAnsi="Courier New" w:cs="Courier New"/>
+      <w:sz w:val="20"/>
+      <w:szCs w:val="20"/>
+    </w:rPr>
   </w:style>
 </w:styles>
 </file>

</xml_diff>